<commit_message>
Plan van aanpak Jorrit v2.0
</commit_message>
<xml_diff>
--- a/1G. Plan van aanpak/Plan_van_aanpak_Jorrit.docx
+++ b/1G. Plan van aanpak/Plan_van_aanpak_Jorrit.docx
@@ -55,7 +55,7 @@
                         <a:effectLst/>
                         <a:extLst>
                           <a:ext uri="{C572A759-6A51-4108-AA02-DFA0A04FC94B}">
-                            <ma14:wrappingTextBoxFlag xmlns:ma14="http://schemas.microsoft.com/office/mac/drawingml/2011/main" xmlns:w="http://schemas.openxmlformats.org/wordprocessingml/2006/main" xmlns:w10="urn:schemas-microsoft-com:office:word" xmlns:v="urn:schemas-microsoft-com:vml" xmlns:o="urn:schemas-microsoft-com:office:office" xmlns:mv="urn:schemas-microsoft-com:mac:vml" xmlns:mo="http://schemas.microsoft.com/office/mac/office/2008/main" xmlns=""/>
+                            <ma14:wrappingTextBoxFlag xmlns="" xmlns:mo="http://schemas.microsoft.com/office/mac/office/2008/main" xmlns:mv="urn:schemas-microsoft-com:mac:vml" xmlns:o="urn:schemas-microsoft-com:office:office" xmlns:v="urn:schemas-microsoft-com:vml" xmlns:w10="urn:schemas-microsoft-com:office:word" xmlns:w="http://schemas.openxmlformats.org/wordprocessingml/2006/main" xmlns:ma14="http://schemas.microsoft.com/office/mac/drawingml/2011/main"/>
                           </a:ext>
                         </a:extLst>
                       </wps:spPr>
@@ -569,27 +569,61 @@
           <w:lang w:val="en-US"/>
         </w:rPr>
       </w:pPr>
-      <w:r>
-        <w:rPr>
-          <w:rFonts w:ascii="Arial" w:hAnsi="Arial" w:cs="Arial"/>
-          <w:lang w:val="en-US"/>
-        </w:rPr>
-        <w:t>Projectname: Baroc-IT</w:t>
-      </w:r>
-    </w:p>
-    <w:p>
-      <w:pPr>
-        <w:rPr>
-          <w:rFonts w:ascii="Arial" w:hAnsi="Arial" w:cs="Arial"/>
-          <w:lang w:val="en-US"/>
-        </w:rPr>
-      </w:pPr>
-      <w:r>
-        <w:rPr>
-          <w:rFonts w:ascii="Arial" w:hAnsi="Arial" w:cs="Arial"/>
-          <w:lang w:val="en-US"/>
-        </w:rPr>
-        <w:t>Projectgroup: Grou</w:t>
+      <w:proofErr w:type="spellStart"/>
+      <w:r>
+        <w:rPr>
+          <w:rFonts w:ascii="Arial" w:hAnsi="Arial" w:cs="Arial"/>
+          <w:lang w:val="en-US"/>
+        </w:rPr>
+        <w:t>Projectname</w:t>
+      </w:r>
+      <w:proofErr w:type="spellEnd"/>
+      <w:r>
+        <w:rPr>
+          <w:rFonts w:ascii="Arial" w:hAnsi="Arial" w:cs="Arial"/>
+          <w:lang w:val="en-US"/>
+        </w:rPr>
+        <w:t xml:space="preserve">: </w:t>
+      </w:r>
+      <w:proofErr w:type="spellStart"/>
+      <w:r>
+        <w:rPr>
+          <w:rFonts w:ascii="Arial" w:hAnsi="Arial" w:cs="Arial"/>
+          <w:lang w:val="en-US"/>
+        </w:rPr>
+        <w:t>Barroc</w:t>
+      </w:r>
+      <w:proofErr w:type="spellEnd"/>
+      <w:r>
+        <w:rPr>
+          <w:rFonts w:ascii="Arial" w:hAnsi="Arial" w:cs="Arial"/>
+          <w:lang w:val="en-US"/>
+        </w:rPr>
+        <w:t>-IT</w:t>
+      </w:r>
+    </w:p>
+    <w:p>
+      <w:pPr>
+        <w:rPr>
+          <w:rFonts w:ascii="Arial" w:hAnsi="Arial" w:cs="Arial"/>
+          <w:lang w:val="en-US"/>
+        </w:rPr>
+      </w:pPr>
+      <w:proofErr w:type="spellStart"/>
+      <w:r>
+        <w:rPr>
+          <w:rFonts w:ascii="Arial" w:hAnsi="Arial" w:cs="Arial"/>
+          <w:lang w:val="en-US"/>
+        </w:rPr>
+        <w:t>Projectgroup</w:t>
+      </w:r>
+      <w:proofErr w:type="spellEnd"/>
+      <w:r>
+        <w:rPr>
+          <w:rFonts w:ascii="Arial" w:hAnsi="Arial" w:cs="Arial"/>
+          <w:lang w:val="en-US"/>
+        </w:rPr>
+        <w:t>: Grou</w:t>
       </w:r>
       <w:r>
         <w:rPr>
@@ -611,7 +645,23 @@
           <w:rFonts w:ascii="Arial" w:hAnsi="Arial" w:cs="Arial"/>
           <w:lang w:val="en-US"/>
         </w:rPr>
-        <w:t>Project members: Jorrit, Teun and Evelien</w:t>
+        <w:t xml:space="preserve">Project members: Jorrit, </w:t>
+      </w:r>
+      <w:proofErr w:type="spellStart"/>
+      <w:r>
+        <w:rPr>
+          <w:rFonts w:ascii="Arial" w:hAnsi="Arial" w:cs="Arial"/>
+          <w:lang w:val="en-US"/>
+        </w:rPr>
+        <w:t>Teun</w:t>
+      </w:r>
+      <w:proofErr w:type="spellEnd"/>
+      <w:r>
+        <w:rPr>
+          <w:rFonts w:ascii="Arial" w:hAnsi="Arial" w:cs="Arial"/>
+          <w:lang w:val="en-US"/>
+        </w:rPr>
+        <w:t xml:space="preserve"> and Evelien</w:t>
       </w:r>
     </w:p>
     <w:p>
@@ -704,12 +754,14 @@
           <w:rFonts w:ascii="Arial" w:hAnsi="Arial" w:cs="Arial"/>
         </w:rPr>
       </w:pPr>
+      <w:proofErr w:type="spellStart"/>
       <w:r>
         <w:rPr>
           <w:rFonts w:ascii="Arial" w:hAnsi="Arial" w:cs="Arial"/>
         </w:rPr>
         <w:t>Purposes</w:t>
       </w:r>
+      <w:proofErr w:type="spellEnd"/>
     </w:p>
     <w:p>
       <w:pPr>
@@ -727,8 +779,16 @@
         <w:rPr>
           <w:rFonts w:ascii="Arial" w:hAnsi="Arial" w:cs="Arial"/>
         </w:rPr>
-        <w:t>Project assignment</w:t>
-      </w:r>
+        <w:t xml:space="preserve">Project </w:t>
+      </w:r>
+      <w:proofErr w:type="spellStart"/>
+      <w:r>
+        <w:rPr>
+          <w:rFonts w:ascii="Arial" w:hAnsi="Arial" w:cs="Arial"/>
+        </w:rPr>
+        <w:t>assignment</w:t>
+      </w:r>
+      <w:proofErr w:type="spellEnd"/>
     </w:p>
     <w:p>
       <w:pPr>
@@ -746,8 +806,16 @@
         <w:rPr>
           <w:rFonts w:ascii="Arial" w:hAnsi="Arial" w:cs="Arial"/>
         </w:rPr>
-        <w:t>Project activities</w:t>
-      </w:r>
+        <w:t xml:space="preserve">Project </w:t>
+      </w:r>
+      <w:proofErr w:type="spellStart"/>
+      <w:r>
+        <w:rPr>
+          <w:rFonts w:ascii="Arial" w:hAnsi="Arial" w:cs="Arial"/>
+        </w:rPr>
+        <w:t>activities</w:t>
+      </w:r>
+      <w:proofErr w:type="spellEnd"/>
     </w:p>
     <w:p>
       <w:pPr>
@@ -765,8 +833,16 @@
         <w:rPr>
           <w:rFonts w:ascii="Arial" w:hAnsi="Arial" w:cs="Arial"/>
         </w:rPr>
-        <w:t>Project limits</w:t>
-      </w:r>
+        <w:t xml:space="preserve">Project </w:t>
+      </w:r>
+      <w:proofErr w:type="spellStart"/>
+      <w:r>
+        <w:rPr>
+          <w:rFonts w:ascii="Arial" w:hAnsi="Arial" w:cs="Arial"/>
+        </w:rPr>
+        <w:t>limits</w:t>
+      </w:r>
+      <w:proofErr w:type="spellEnd"/>
     </w:p>
     <w:p>
       <w:pPr>
@@ -780,12 +856,14 @@
           <w:rFonts w:ascii="Arial" w:hAnsi="Arial" w:cs="Arial"/>
         </w:rPr>
       </w:pPr>
+      <w:proofErr w:type="spellStart"/>
       <w:r>
         <w:rPr>
           <w:rFonts w:ascii="Arial" w:hAnsi="Arial" w:cs="Arial"/>
         </w:rPr>
         <w:t>Products</w:t>
       </w:r>
+      <w:proofErr w:type="spellEnd"/>
     </w:p>
     <w:p>
       <w:pPr>
@@ -799,12 +877,14 @@
           <w:rFonts w:ascii="Arial" w:hAnsi="Arial" w:cs="Arial"/>
         </w:rPr>
       </w:pPr>
+      <w:proofErr w:type="spellStart"/>
       <w:r>
         <w:rPr>
           <w:rFonts w:ascii="Arial" w:hAnsi="Arial" w:cs="Arial"/>
         </w:rPr>
         <w:t>Quality</w:t>
       </w:r>
+      <w:proofErr w:type="spellEnd"/>
     </w:p>
     <w:p>
       <w:pPr>
@@ -822,8 +902,16 @@
         <w:rPr>
           <w:rFonts w:ascii="Arial" w:hAnsi="Arial" w:cs="Arial"/>
         </w:rPr>
-        <w:t>Project organisation</w:t>
-      </w:r>
+        <w:t xml:space="preserve">Project </w:t>
+      </w:r>
+      <w:proofErr w:type="spellStart"/>
+      <w:r>
+        <w:rPr>
+          <w:rFonts w:ascii="Arial" w:hAnsi="Arial" w:cs="Arial"/>
+        </w:rPr>
+        <w:t>organisation</w:t>
+      </w:r>
+      <w:proofErr w:type="spellEnd"/>
     </w:p>
     <w:p>
       <w:pPr>
@@ -856,11 +944,33 @@
           <w:rFonts w:ascii="Arial" w:hAnsi="Arial" w:cs="Arial"/>
         </w:rPr>
       </w:pPr>
-      <w:r>
-        <w:rPr>
-          <w:rFonts w:ascii="Arial" w:hAnsi="Arial" w:cs="Arial"/>
-        </w:rPr>
-        <w:t>Cotst and benefits</w:t>
+      <w:proofErr w:type="spellStart"/>
+      <w:r>
+        <w:rPr>
+          <w:rFonts w:ascii="Arial" w:hAnsi="Arial" w:cs="Arial"/>
+        </w:rPr>
+        <w:t>Cotst</w:t>
+      </w:r>
+      <w:proofErr w:type="spellEnd"/>
+      <w:r>
+        <w:rPr>
+          <w:rFonts w:ascii="Arial" w:hAnsi="Arial" w:cs="Arial"/>
+        </w:rPr>
+        <w:t xml:space="preserve"> </w:t>
+      </w:r>
+      <w:proofErr w:type="spellStart"/>
+      <w:r>
+        <w:rPr>
+          <w:rFonts w:ascii="Arial" w:hAnsi="Arial" w:cs="Arial"/>
+        </w:rPr>
+        <w:t>and</w:t>
+      </w:r>
+      <w:proofErr w:type="spellEnd"/>
+      <w:r>
+        <w:rPr>
+          <w:rFonts w:ascii="Arial" w:hAnsi="Arial" w:cs="Arial"/>
+        </w:rPr>
+        <w:t xml:space="preserve"> benefits</w:t>
       </w:r>
     </w:p>
     <w:p>
@@ -1173,323 +1283,172 @@
           <w:u w:val="single"/>
         </w:rPr>
       </w:pPr>
+      <w:proofErr w:type="gramStart"/>
       <w:r>
         <w:rPr>
           <w:rFonts w:ascii="Arial" w:hAnsi="Arial" w:cs="Arial"/>
           <w:b/>
           <w:u w:val="single"/>
         </w:rPr>
-        <w:t>1.   Background</w:t>
-      </w:r>
-    </w:p>
-    <w:p>
-      <w:pPr>
-        <w:rPr>
-          <w:rFonts w:ascii="Arial" w:hAnsi="Arial" w:cs="Arial"/>
-        </w:rPr>
-      </w:pPr>
-    </w:p>
-    <w:p>
-      <w:pPr>
-        <w:rPr>
-          <w:rFonts w:ascii="Arial" w:hAnsi="Arial" w:cs="Arial"/>
-          <w:lang w:val="en-US"/>
-        </w:rPr>
-      </w:pPr>
-      <w:r>
-        <w:rPr>
-          <w:rFonts w:ascii="Arial" w:hAnsi="Arial" w:cs="Arial"/>
-          <w:lang w:val="en-US"/>
-        </w:rPr>
-        <w:t>Baroc-IT is a company that has</w:t>
-      </w:r>
-      <w:r>
-        <w:rPr>
-          <w:rFonts w:ascii="Arial" w:hAnsi="Arial" w:cs="Arial"/>
-          <w:lang w:val="en-US"/>
-        </w:rPr>
-        <w:t xml:space="preserve"> three</w:t>
-      </w:r>
-      <w:r>
-        <w:rPr>
-          <w:rFonts w:ascii="Arial" w:hAnsi="Arial" w:cs="Arial"/>
-          <w:lang w:val="en-US"/>
-        </w:rPr>
-        <w:t xml:space="preserve"> independent departments. The departments a</w:t>
-      </w:r>
-      <w:r>
-        <w:rPr>
-          <w:rFonts w:ascii="Arial" w:hAnsi="Arial" w:cs="Arial"/>
-          <w:lang w:val="en-US"/>
-        </w:rPr>
-        <w:t>re: finance, sales and development</w:t>
-      </w:r>
-      <w:r>
-        <w:rPr>
-          <w:rFonts w:ascii="Arial" w:hAnsi="Arial" w:cs="Arial"/>
-          <w:lang w:val="en-US"/>
-        </w:rPr>
-        <w:t>.</w:t>
-      </w:r>
-      <w:r>
-        <w:rPr>
-          <w:rFonts w:ascii="Arial" w:hAnsi="Arial" w:cs="Arial"/>
-          <w:lang w:val="en-US"/>
-        </w:rPr>
-        <w:t xml:space="preserve"> Each department keeps an own administration, </w:t>
-      </w:r>
-      <w:r>
-        <w:rPr>
-          <w:rFonts w:ascii="Arial" w:hAnsi="Arial" w:cs="Arial"/>
-          <w:lang w:val="en-US"/>
-        </w:rPr>
-        <w:t>so</w:t>
-      </w:r>
-      <w:r>
-        <w:rPr>
-          <w:rFonts w:ascii="Arial" w:hAnsi="Arial" w:cs="Arial"/>
-          <w:lang w:val="en-US"/>
-        </w:rPr>
-        <w:t xml:space="preserve"> </w:t>
-      </w:r>
-      <w:r>
-        <w:rPr>
-          <w:rFonts w:ascii="Arial" w:hAnsi="Arial" w:cs="Arial"/>
-          <w:lang w:val="en-US"/>
-        </w:rPr>
-        <w:t>they don’t know how far it is with a client or a project</w:t>
-      </w:r>
-      <w:r>
-        <w:rPr>
-          <w:rFonts w:ascii="Arial" w:hAnsi="Arial" w:cs="Arial"/>
-          <w:lang w:val="en-US"/>
-        </w:rPr>
-        <w:t xml:space="preserve"> of each other. The company wants</w:t>
-      </w:r>
-      <w:r>
-        <w:rPr>
-          <w:rFonts w:ascii="Arial" w:hAnsi="Arial" w:cs="Arial"/>
-          <w:lang w:val="en-US"/>
-        </w:rPr>
-        <w:t xml:space="preserve"> a system w</w:t>
-      </w:r>
-      <w:r>
-        <w:rPr>
-          <w:rFonts w:ascii="Arial" w:hAnsi="Arial" w:cs="Arial"/>
-          <w:lang w:val="en-US"/>
-        </w:rPr>
-        <w:t>here all administration happens</w:t>
-      </w:r>
-      <w:r>
-        <w:rPr>
-          <w:rFonts w:ascii="Arial" w:hAnsi="Arial" w:cs="Arial"/>
-          <w:lang w:val="en-US"/>
-        </w:rPr>
-        <w:t>, so</w:t>
-      </w:r>
-      <w:r>
-        <w:rPr>
-          <w:rFonts w:ascii="Arial" w:hAnsi="Arial" w:cs="Arial"/>
-          <w:lang w:val="en-US"/>
-        </w:rPr>
-        <w:t xml:space="preserve"> that every department knows it.</w:t>
-      </w:r>
-    </w:p>
-    <w:p>
-      <w:pPr>
-        <w:rPr>
-          <w:rFonts w:ascii="Arial" w:hAnsi="Arial" w:cs="Arial"/>
-          <w:lang w:val="en-US"/>
-        </w:rPr>
-      </w:pPr>
-    </w:p>
-    <w:p>
-      <w:pPr>
+        <w:t xml:space="preserve">1.   </w:t>
+      </w:r>
+      <w:proofErr w:type="gramEnd"/>
+      <w:r>
         <w:rPr>
           <w:rFonts w:ascii="Arial" w:hAnsi="Arial" w:cs="Arial"/>
           <w:b/>
           <w:u w:val="single"/>
-          <w:lang w:val="en-US"/>
-        </w:rPr>
-      </w:pPr>
-      <w:r>
+        </w:rPr>
+        <w:t>Background</w:t>
+      </w:r>
+    </w:p>
+    <w:p>
+      <w:pPr>
+        <w:rPr>
+          <w:rFonts w:ascii="Arial" w:hAnsi="Arial" w:cs="Arial"/>
+        </w:rPr>
+      </w:pPr>
+    </w:p>
+    <w:p>
+      <w:pPr>
+        <w:rPr>
+          <w:rFonts w:ascii="Arial" w:hAnsi="Arial" w:cs="Arial"/>
+          <w:lang w:val="en-US"/>
+        </w:rPr>
+      </w:pPr>
+      <w:proofErr w:type="spellStart"/>
+      <w:r>
+        <w:rPr>
+          <w:rFonts w:ascii="Arial" w:hAnsi="Arial" w:cs="Arial"/>
+          <w:lang w:val="en-US"/>
+        </w:rPr>
+        <w:t>Barroc</w:t>
+      </w:r>
+      <w:proofErr w:type="spellEnd"/>
+      <w:r>
+        <w:rPr>
+          <w:rFonts w:ascii="Arial" w:hAnsi="Arial" w:cs="Arial"/>
+          <w:lang w:val="en-US"/>
+        </w:rPr>
+        <w:t>-IT is a company that has</w:t>
+      </w:r>
+      <w:r>
+        <w:rPr>
+          <w:rFonts w:ascii="Arial" w:hAnsi="Arial" w:cs="Arial"/>
+          <w:lang w:val="en-US"/>
+        </w:rPr>
+        <w:t xml:space="preserve"> three</w:t>
+      </w:r>
+      <w:r>
+        <w:rPr>
+          <w:rFonts w:ascii="Arial" w:hAnsi="Arial" w:cs="Arial"/>
+          <w:lang w:val="en-US"/>
+        </w:rPr>
+        <w:t xml:space="preserve"> independent departments. The departments a</w:t>
+      </w:r>
+      <w:r>
+        <w:rPr>
+          <w:rFonts w:ascii="Arial" w:hAnsi="Arial" w:cs="Arial"/>
+          <w:lang w:val="en-US"/>
+        </w:rPr>
+        <w:t>re: finance, sales and development</w:t>
+      </w:r>
+      <w:r>
+        <w:rPr>
+          <w:rFonts w:ascii="Arial" w:hAnsi="Arial" w:cs="Arial"/>
+          <w:lang w:val="en-US"/>
+        </w:rPr>
+        <w:t>.</w:t>
+      </w:r>
+      <w:r>
+        <w:rPr>
+          <w:rFonts w:ascii="Arial" w:hAnsi="Arial" w:cs="Arial"/>
+          <w:lang w:val="en-US"/>
+        </w:rPr>
+        <w:t xml:space="preserve"> Each department keeps an own administration, </w:t>
+      </w:r>
+      <w:r>
+        <w:rPr>
+          <w:rFonts w:ascii="Arial" w:hAnsi="Arial" w:cs="Arial"/>
+          <w:lang w:val="en-US"/>
+        </w:rPr>
+        <w:t>so</w:t>
+      </w:r>
+      <w:r>
+        <w:rPr>
+          <w:rFonts w:ascii="Arial" w:hAnsi="Arial" w:cs="Arial"/>
+          <w:lang w:val="en-US"/>
+        </w:rPr>
+        <w:t xml:space="preserve"> </w:t>
+      </w:r>
+      <w:r>
+        <w:rPr>
+          <w:rFonts w:ascii="Arial" w:hAnsi="Arial" w:cs="Arial"/>
+          <w:lang w:val="en-US"/>
+        </w:rPr>
+        <w:t>they don’t know how far it is with a client or a project</w:t>
+      </w:r>
+      <w:r>
+        <w:rPr>
+          <w:rFonts w:ascii="Arial" w:hAnsi="Arial" w:cs="Arial"/>
+          <w:lang w:val="en-US"/>
+        </w:rPr>
+        <w:t xml:space="preserve"> of each other. The company wants</w:t>
+      </w:r>
+      <w:r>
+        <w:rPr>
+          <w:rFonts w:ascii="Arial" w:hAnsi="Arial" w:cs="Arial"/>
+          <w:lang w:val="en-US"/>
+        </w:rPr>
+        <w:t xml:space="preserve"> a system w</w:t>
+      </w:r>
+      <w:r>
+        <w:rPr>
+          <w:rFonts w:ascii="Arial" w:hAnsi="Arial" w:cs="Arial"/>
+          <w:lang w:val="en-US"/>
+        </w:rPr>
+        <w:t>here all administration happens</w:t>
+      </w:r>
+      <w:r>
+        <w:rPr>
+          <w:rFonts w:ascii="Arial" w:hAnsi="Arial" w:cs="Arial"/>
+          <w:lang w:val="en-US"/>
+        </w:rPr>
+        <w:t>, so</w:t>
+      </w:r>
+      <w:r>
+        <w:rPr>
+          <w:rFonts w:ascii="Arial" w:hAnsi="Arial" w:cs="Arial"/>
+          <w:lang w:val="en-US"/>
+        </w:rPr>
+        <w:t xml:space="preserve"> that every department knows it.</w:t>
+      </w:r>
+    </w:p>
+    <w:p>
+      <w:pPr>
+        <w:rPr>
+          <w:rFonts w:ascii="Arial" w:hAnsi="Arial" w:cs="Arial"/>
+          <w:lang w:val="en-US"/>
+        </w:rPr>
+      </w:pPr>
+    </w:p>
+    <w:p>
+      <w:pPr>
         <w:rPr>
           <w:rFonts w:ascii="Arial" w:hAnsi="Arial" w:cs="Arial"/>
           <w:b/>
           <w:u w:val="single"/>
           <w:lang w:val="en-US"/>
         </w:rPr>
-        <w:t>2.   Purposes</w:t>
-      </w:r>
-    </w:p>
-    <w:p>
-      <w:pPr>
+      </w:pPr>
+      <w:r>
         <w:rPr>
           <w:rFonts w:ascii="Arial" w:hAnsi="Arial" w:cs="Arial"/>
           <w:b/>
           <w:u w:val="single"/>
           <w:lang w:val="en-US"/>
         </w:rPr>
-      </w:pPr>
-    </w:p>
-    <w:p>
-      <w:pPr>
-        <w:rPr>
-          <w:rFonts w:ascii="Arial" w:hAnsi="Arial" w:cs="Arial"/>
-          <w:lang w:val="en-US"/>
-        </w:rPr>
-      </w:pPr>
-      <w:r>
-        <w:rPr>
-          <w:rFonts w:ascii="Arial" w:hAnsi="Arial" w:cs="Arial"/>
-          <w:lang w:val="en-US"/>
-        </w:rPr>
-        <w:t>We do this project for Baroc-IT to improve the communication  within this company.</w:t>
-      </w:r>
-    </w:p>
-    <w:p>
-      <w:pPr>
-        <w:rPr>
-          <w:rFonts w:ascii="Arial" w:hAnsi="Arial" w:cs="Arial"/>
-          <w:lang w:val="en-US"/>
-        </w:rPr>
-      </w:pPr>
-      <w:r>
-        <w:rPr>
-          <w:rFonts w:ascii="Arial" w:hAnsi="Arial" w:cs="Arial"/>
-          <w:lang w:val="en-US"/>
-        </w:rPr>
-        <w:t>We do this by building a system</w:t>
-      </w:r>
-      <w:r>
-        <w:rPr>
-          <w:rFonts w:ascii="Arial" w:hAnsi="Arial" w:cs="Arial"/>
-          <w:lang w:val="en-US"/>
-        </w:rPr>
-        <w:t xml:space="preserve"> that’s wel-organized for everybody.</w:t>
-      </w:r>
-    </w:p>
-    <w:p>
-      <w:pPr>
-        <w:rPr>
-          <w:rFonts w:ascii="Arial" w:hAnsi="Arial" w:cs="Arial"/>
-          <w:lang w:val="en-US"/>
-        </w:rPr>
-      </w:pPr>
-      <w:r>
-        <w:rPr>
-          <w:rFonts w:ascii="Arial" w:hAnsi="Arial" w:cs="Arial"/>
-          <w:lang w:val="en-US"/>
-        </w:rPr>
-        <w:t>The milestones are:</w:t>
-      </w:r>
-    </w:p>
-    <w:p>
-      <w:pPr>
-        <w:rPr>
-          <w:lang w:val="en-US"/>
-        </w:rPr>
-      </w:pPr>
-      <w:r>
-        <w:rPr>
-          <w:rFonts w:ascii="Arial" w:hAnsi="Arial" w:cs="Arial"/>
-          <w:lang w:val="en-US"/>
-        </w:rPr>
-        <w:t>Renewed assignment</w:t>
-      </w:r>
-    </w:p>
-    <w:p>
-      <w:pPr>
-        <w:rPr>
-          <w:lang w:val="en-US"/>
-        </w:rPr>
-      </w:pPr>
-      <w:r>
-        <w:rPr>
-          <w:rFonts w:ascii="Arial" w:hAnsi="Arial" w:cs="Arial"/>
-          <w:lang w:val="en-US"/>
-        </w:rPr>
-        <w:t>Plan of action</w:t>
-      </w:r>
-    </w:p>
-    <w:p>
-      <w:pPr>
-        <w:rPr>
-          <w:lang w:val="en-US"/>
-        </w:rPr>
-      </w:pPr>
-      <w:r>
-        <w:rPr>
-          <w:rFonts w:ascii="Arial" w:hAnsi="Arial" w:cs="Arial"/>
-          <w:lang w:val="en-US"/>
-        </w:rPr>
-        <w:t>Database</w:t>
-      </w:r>
-    </w:p>
-    <w:p>
-      <w:pPr>
-        <w:rPr>
-          <w:lang w:val="en-US"/>
-        </w:rPr>
-      </w:pPr>
-      <w:r>
-        <w:rPr>
-          <w:rFonts w:ascii="Arial" w:hAnsi="Arial" w:cs="Arial"/>
-          <w:lang w:val="en-US"/>
-        </w:rPr>
-        <w:t>Working web application</w:t>
-      </w:r>
-    </w:p>
-    <w:p>
-      <w:pPr>
-        <w:rPr>
-          <w:lang w:val="en-US"/>
-        </w:rPr>
-      </w:pPr>
-      <w:r>
-        <w:rPr>
-          <w:rFonts w:ascii="Arial" w:hAnsi="Arial" w:cs="Arial"/>
-          <w:lang w:val="en-US"/>
-        </w:rPr>
-        <w:t xml:space="preserve">An accept test </w:t>
-      </w:r>
-    </w:p>
-    <w:p>
-      <w:pPr>
-        <w:rPr>
-          <w:rFonts w:ascii="Arial" w:hAnsi="Arial" w:cs="Arial"/>
-          <w:lang w:val="en-US"/>
-        </w:rPr>
-      </w:pPr>
-      <w:r>
-        <w:rPr>
-          <w:rFonts w:ascii="Arial" w:hAnsi="Arial" w:cs="Arial"/>
-          <w:lang w:val="en-US"/>
-        </w:rPr>
-        <w:t>Presentation</w:t>
-      </w:r>
-    </w:p>
-    <w:p>
-      <w:pPr>
-        <w:rPr>
-          <w:rFonts w:ascii="Arial" w:hAnsi="Arial" w:cs="Arial"/>
-          <w:lang w:val="en-US"/>
-        </w:rPr>
-      </w:pPr>
-    </w:p>
-    <w:p>
-      <w:pPr>
-        <w:rPr>
-          <w:rFonts w:ascii="Arial" w:hAnsi="Arial" w:cs="Arial"/>
-          <w:lang w:val="en-US"/>
-        </w:rPr>
-      </w:pPr>
-      <w:r>
-        <w:rPr>
-          <w:rFonts w:ascii="Arial" w:hAnsi="Arial" w:cs="Arial"/>
-          <w:lang w:val="en-US"/>
-        </w:rPr>
-        <w:t>The last purpose is a working webapplication where the departments can work with.</w:t>
+        <w:t>2.   Purposes</w:t>
       </w:r>
     </w:p>
     <w:p>
@@ -1506,6 +1465,230 @@
       <w:pPr>
         <w:rPr>
           <w:rFonts w:ascii="Arial" w:hAnsi="Arial" w:cs="Arial"/>
+          <w:lang w:val="en-US"/>
+        </w:rPr>
+      </w:pPr>
+      <w:r>
+        <w:rPr>
+          <w:rFonts w:ascii="Arial" w:hAnsi="Arial" w:cs="Arial"/>
+          <w:lang w:val="en-US"/>
+        </w:rPr>
+        <w:t xml:space="preserve">We do this project for </w:t>
+      </w:r>
+      <w:proofErr w:type="spellStart"/>
+      <w:r>
+        <w:rPr>
+          <w:rFonts w:ascii="Arial" w:hAnsi="Arial" w:cs="Arial"/>
+          <w:lang w:val="en-US"/>
+        </w:rPr>
+        <w:t>Barroc</w:t>
+      </w:r>
+      <w:proofErr w:type="spellEnd"/>
+      <w:r>
+        <w:rPr>
+          <w:rFonts w:ascii="Arial" w:hAnsi="Arial" w:cs="Arial"/>
+          <w:lang w:val="en-US"/>
+        </w:rPr>
+        <w:t xml:space="preserve">-IT to improve the </w:t>
+      </w:r>
+      <w:proofErr w:type="gramStart"/>
+      <w:r>
+        <w:rPr>
+          <w:rFonts w:ascii="Arial" w:hAnsi="Arial" w:cs="Arial"/>
+          <w:lang w:val="en-US"/>
+        </w:rPr>
+        <w:t>communication  within</w:t>
+      </w:r>
+      <w:proofErr w:type="gramEnd"/>
+      <w:r>
+        <w:rPr>
+          <w:rFonts w:ascii="Arial" w:hAnsi="Arial" w:cs="Arial"/>
+          <w:lang w:val="en-US"/>
+        </w:rPr>
+        <w:t xml:space="preserve"> this company.</w:t>
+      </w:r>
+    </w:p>
+    <w:p>
+      <w:pPr>
+        <w:rPr>
+          <w:rFonts w:ascii="Arial" w:hAnsi="Arial" w:cs="Arial"/>
+          <w:lang w:val="en-US"/>
+        </w:rPr>
+      </w:pPr>
+      <w:r>
+        <w:rPr>
+          <w:rFonts w:ascii="Arial" w:hAnsi="Arial" w:cs="Arial"/>
+          <w:lang w:val="en-US"/>
+        </w:rPr>
+        <w:t>We do this by building a system</w:t>
+      </w:r>
+      <w:r>
+        <w:rPr>
+          <w:rFonts w:ascii="Arial" w:hAnsi="Arial" w:cs="Arial"/>
+          <w:lang w:val="en-US"/>
+        </w:rPr>
+        <w:t xml:space="preserve"> that’s </w:t>
+      </w:r>
+      <w:proofErr w:type="spellStart"/>
+      <w:r>
+        <w:rPr>
+          <w:rFonts w:ascii="Arial" w:hAnsi="Arial" w:cs="Arial"/>
+          <w:lang w:val="en-US"/>
+        </w:rPr>
+        <w:t>wel</w:t>
+      </w:r>
+      <w:proofErr w:type="spellEnd"/>
+      <w:r>
+        <w:rPr>
+          <w:rFonts w:ascii="Arial" w:hAnsi="Arial" w:cs="Arial"/>
+          <w:lang w:val="en-US"/>
+        </w:rPr>
+        <w:t>-organized for everybody.</w:t>
+      </w:r>
+    </w:p>
+    <w:p>
+      <w:pPr>
+        <w:rPr>
+          <w:rFonts w:ascii="Arial" w:hAnsi="Arial" w:cs="Arial"/>
+          <w:lang w:val="en-US"/>
+        </w:rPr>
+      </w:pPr>
+      <w:r>
+        <w:rPr>
+          <w:rFonts w:ascii="Arial" w:hAnsi="Arial" w:cs="Arial"/>
+          <w:lang w:val="en-US"/>
+        </w:rPr>
+        <w:t>The milestones are:</w:t>
+      </w:r>
+    </w:p>
+    <w:p>
+      <w:pPr>
+        <w:rPr>
+          <w:lang w:val="en-US"/>
+        </w:rPr>
+      </w:pPr>
+      <w:r>
+        <w:rPr>
+          <w:rFonts w:ascii="Arial" w:hAnsi="Arial" w:cs="Arial"/>
+          <w:lang w:val="en-US"/>
+        </w:rPr>
+        <w:t>Renewed assignment</w:t>
+      </w:r>
+    </w:p>
+    <w:p>
+      <w:pPr>
+        <w:rPr>
+          <w:lang w:val="en-US"/>
+        </w:rPr>
+      </w:pPr>
+      <w:r>
+        <w:rPr>
+          <w:rFonts w:ascii="Arial" w:hAnsi="Arial" w:cs="Arial"/>
+          <w:lang w:val="en-US"/>
+        </w:rPr>
+        <w:t>Plan of action</w:t>
+      </w:r>
+    </w:p>
+    <w:p>
+      <w:pPr>
+        <w:rPr>
+          <w:lang w:val="en-US"/>
+        </w:rPr>
+      </w:pPr>
+      <w:r>
+        <w:rPr>
+          <w:rFonts w:ascii="Arial" w:hAnsi="Arial" w:cs="Arial"/>
+          <w:lang w:val="en-US"/>
+        </w:rPr>
+        <w:t>Database</w:t>
+      </w:r>
+    </w:p>
+    <w:p>
+      <w:pPr>
+        <w:rPr>
+          <w:lang w:val="en-US"/>
+        </w:rPr>
+      </w:pPr>
+      <w:r>
+        <w:rPr>
+          <w:rFonts w:ascii="Arial" w:hAnsi="Arial" w:cs="Arial"/>
+          <w:lang w:val="en-US"/>
+        </w:rPr>
+        <w:t>Working web application</w:t>
+      </w:r>
+    </w:p>
+    <w:p>
+      <w:pPr>
+        <w:rPr>
+          <w:lang w:val="en-US"/>
+        </w:rPr>
+      </w:pPr>
+      <w:r>
+        <w:rPr>
+          <w:rFonts w:ascii="Arial" w:hAnsi="Arial" w:cs="Arial"/>
+          <w:lang w:val="en-US"/>
+        </w:rPr>
+        <w:t xml:space="preserve">An accept test </w:t>
+      </w:r>
+    </w:p>
+    <w:p>
+      <w:pPr>
+        <w:rPr>
+          <w:rFonts w:ascii="Arial" w:hAnsi="Arial" w:cs="Arial"/>
+          <w:lang w:val="en-US"/>
+        </w:rPr>
+      </w:pPr>
+      <w:r>
+        <w:rPr>
+          <w:rFonts w:ascii="Arial" w:hAnsi="Arial" w:cs="Arial"/>
+          <w:lang w:val="en-US"/>
+        </w:rPr>
+        <w:t>Presentation</w:t>
+      </w:r>
+    </w:p>
+    <w:p>
+      <w:pPr>
+        <w:rPr>
+          <w:rFonts w:ascii="Arial" w:hAnsi="Arial" w:cs="Arial"/>
+          <w:lang w:val="en-US"/>
+        </w:rPr>
+      </w:pPr>
+    </w:p>
+    <w:p>
+      <w:pPr>
+        <w:rPr>
+          <w:rFonts w:ascii="Arial" w:hAnsi="Arial" w:cs="Arial"/>
+          <w:lang w:val="en-US"/>
+        </w:rPr>
+      </w:pPr>
+      <w:r>
+        <w:rPr>
+          <w:rFonts w:ascii="Arial" w:hAnsi="Arial" w:cs="Arial"/>
+          <w:lang w:val="en-US"/>
+        </w:rPr>
+        <w:t xml:space="preserve">The last purpose is a working </w:t>
+      </w:r>
+      <w:proofErr w:type="spellStart"/>
+      <w:r>
+        <w:rPr>
+          <w:rFonts w:ascii="Arial" w:hAnsi="Arial" w:cs="Arial"/>
+          <w:lang w:val="en-US"/>
+        </w:rPr>
+        <w:t>webapplication</w:t>
+      </w:r>
+      <w:proofErr w:type="spellEnd"/>
+      <w:r>
+        <w:rPr>
+          <w:rFonts w:ascii="Arial" w:hAnsi="Arial" w:cs="Arial"/>
+          <w:lang w:val="en-US"/>
+        </w:rPr>
+        <w:t xml:space="preserve"> where the departments can work with.</w:t>
+      </w:r>
+    </w:p>
+    <w:p>
+      <w:pPr>
+        <w:rPr>
+          <w:rFonts w:ascii="Arial" w:hAnsi="Arial" w:cs="Arial"/>
           <w:b/>
           <w:u w:val="single"/>
           <w:lang w:val="en-US"/>
@@ -1521,24 +1704,34 @@
           <w:lang w:val="en-US"/>
         </w:rPr>
       </w:pPr>
-      <w:r>
+    </w:p>
+    <w:p>
+      <w:pPr>
         <w:rPr>
           <w:rFonts w:ascii="Arial" w:hAnsi="Arial" w:cs="Arial"/>
           <w:b/>
           <w:u w:val="single"/>
           <w:lang w:val="en-US"/>
         </w:rPr>
-        <w:t>3.   Project assignment</w:t>
-      </w:r>
-    </w:p>
-    <w:p>
-      <w:pPr>
+      </w:pPr>
+      <w:r>
         <w:rPr>
           <w:rFonts w:ascii="Arial" w:hAnsi="Arial" w:cs="Arial"/>
           <w:b/>
           <w:u w:val="single"/>
           <w:lang w:val="en-US"/>
         </w:rPr>
+        <w:t>3.   Project assignment</w:t>
+      </w:r>
+    </w:p>
+    <w:p>
+      <w:pPr>
+        <w:rPr>
+          <w:rFonts w:ascii="Arial" w:hAnsi="Arial" w:cs="Arial"/>
+          <w:b/>
+          <w:u w:val="single"/>
+          <w:lang w:val="en-US"/>
+        </w:rPr>
       </w:pPr>
     </w:p>
     <w:p>
@@ -1560,7 +1753,23 @@
           <w:rFonts w:ascii="Arial" w:hAnsi="Arial" w:cs="Arial"/>
           <w:lang w:val="en-US"/>
         </w:rPr>
-        <w:t xml:space="preserve"> is Baroc-IT group 1 MED. The</w:t>
+        <w:t xml:space="preserve"> is </w:t>
+      </w:r>
+      <w:bookmarkStart w:id="0" w:name="_GoBack"/>
+      <w:bookmarkEnd w:id="0"/>
+      <w:r>
+        <w:rPr>
+          <w:rFonts w:ascii="Arial" w:hAnsi="Arial" w:cs="Arial"/>
+          <w:lang w:val="en-US"/>
+        </w:rPr>
+        <w:t>Barroc</w:t>
+      </w:r>
+      <w:r>
+        <w:rPr>
+          <w:rFonts w:ascii="Arial" w:hAnsi="Arial" w:cs="Arial"/>
+          <w:lang w:val="en-US"/>
+        </w:rPr>
+        <w:t>-IT group 1 MED. The</w:t>
       </w:r>
       <w:r>
         <w:rPr>
@@ -1581,7 +1790,23 @@
           <w:rFonts w:ascii="Arial" w:hAnsi="Arial" w:cs="Arial"/>
           <w:lang w:val="en-US"/>
         </w:rPr>
-        <w:t xml:space="preserve"> Baroc-IT. We are group 1 Media, because several groups</w:t>
+        <w:t xml:space="preserve"> </w:t>
+      </w:r>
+      <w:proofErr w:type="spellStart"/>
+      <w:r>
+        <w:rPr>
+          <w:rFonts w:ascii="Arial" w:hAnsi="Arial" w:cs="Arial"/>
+          <w:lang w:val="en-US"/>
+        </w:rPr>
+        <w:t>Barroc</w:t>
+      </w:r>
+      <w:proofErr w:type="spellEnd"/>
+      <w:r>
+        <w:rPr>
+          <w:rFonts w:ascii="Arial" w:hAnsi="Arial" w:cs="Arial"/>
+          <w:lang w:val="en-US"/>
+        </w:rPr>
+        <w:t>-IT. We are group 1 Media, because several groups</w:t>
       </w:r>
       <w:r>
         <w:rPr>
@@ -1663,21 +1888,53 @@
           <w:rFonts w:ascii="Arial" w:hAnsi="Arial" w:cs="Arial"/>
           <w:lang w:val="en-US"/>
         </w:rPr>
-        <w:t xml:space="preserve"> to</w:t>
-      </w:r>
-      <w:r>
-        <w:rPr>
-          <w:rFonts w:ascii="Arial" w:hAnsi="Arial" w:cs="Arial"/>
-          <w:lang w:val="en-US"/>
-        </w:rPr>
         <w:t xml:space="preserve"> </w:t>
       </w:r>
-      <w:r>
-        <w:rPr>
-          <w:rFonts w:ascii="Arial" w:hAnsi="Arial" w:cs="Arial"/>
-          <w:lang w:val="en-US"/>
-        </w:rPr>
-        <w:t xml:space="preserve"> build a systeem in which all three department</w:t>
+      <w:proofErr w:type="gramStart"/>
+      <w:r>
+        <w:rPr>
+          <w:rFonts w:ascii="Arial" w:hAnsi="Arial" w:cs="Arial"/>
+          <w:lang w:val="en-US"/>
+        </w:rPr>
+        <w:t>to</w:t>
+      </w:r>
+      <w:r>
+        <w:rPr>
+          <w:rFonts w:ascii="Arial" w:hAnsi="Arial" w:cs="Arial"/>
+          <w:lang w:val="en-US"/>
+        </w:rPr>
+        <w:t xml:space="preserve"> </w:t>
+      </w:r>
+      <w:r>
+        <w:rPr>
+          <w:rFonts w:ascii="Arial" w:hAnsi="Arial" w:cs="Arial"/>
+          <w:lang w:val="en-US"/>
+        </w:rPr>
+        <w:t xml:space="preserve"> build</w:t>
+      </w:r>
+      <w:proofErr w:type="gramEnd"/>
+      <w:r>
+        <w:rPr>
+          <w:rFonts w:ascii="Arial" w:hAnsi="Arial" w:cs="Arial"/>
+          <w:lang w:val="en-US"/>
+        </w:rPr>
+        <w:t xml:space="preserve"> a </w:t>
+      </w:r>
+      <w:proofErr w:type="spellStart"/>
+      <w:r>
+        <w:rPr>
+          <w:rFonts w:ascii="Arial" w:hAnsi="Arial" w:cs="Arial"/>
+          <w:lang w:val="en-US"/>
+        </w:rPr>
+        <w:t>systeem</w:t>
+      </w:r>
+      <w:proofErr w:type="spellEnd"/>
+      <w:r>
+        <w:rPr>
+          <w:rFonts w:ascii="Arial" w:hAnsi="Arial" w:cs="Arial"/>
+          <w:lang w:val="en-US"/>
+        </w:rPr>
+        <w:t xml:space="preserve"> in which all three department</w:t>
       </w:r>
       <w:r>
         <w:rPr>
@@ -2096,53 +2353,94 @@
           <w:rFonts w:ascii="Arial" w:hAnsi="Arial" w:cs="Arial"/>
           <w:lang w:val="en-US"/>
         </w:rPr>
-        <w:t xml:space="preserve"> a customer and has to update </w:t>
-      </w:r>
-      <w:r>
-        <w:rPr>
-          <w:rFonts w:ascii="Arial" w:hAnsi="Arial" w:cs="Arial"/>
-          <w:lang w:val="en-US"/>
-        </w:rPr>
-        <w:t xml:space="preserve"> finance information. They can make an invoice and they can send an invoice. They must be able to indicate</w:t>
-      </w:r>
-      <w:r>
-        <w:rPr>
-          <w:rFonts w:ascii="Arial" w:hAnsi="Arial" w:cs="Arial"/>
-          <w:lang w:val="en-US"/>
-        </w:rPr>
-        <w:t xml:space="preserve">  if the project can start after the credit check so they never make a project without payment.</w:t>
-      </w:r>
-    </w:p>
-    <w:p>
-      <w:pPr>
-        <w:rPr>
-          <w:rFonts w:ascii="Arial" w:hAnsi="Arial" w:cs="Arial"/>
-          <w:lang w:val="en-US"/>
-        </w:rPr>
-      </w:pPr>
-    </w:p>
-    <w:p>
-      <w:pPr>
-        <w:rPr>
-          <w:rFonts w:ascii="Arial" w:hAnsi="Arial" w:cs="Arial"/>
-          <w:lang w:val="en-US"/>
-        </w:rPr>
-      </w:pPr>
-    </w:p>
-    <w:p>
-      <w:pPr>
-        <w:rPr>
-          <w:rFonts w:ascii="Arial" w:hAnsi="Arial" w:cs="Arial"/>
-          <w:lang w:val="en-US"/>
-        </w:rPr>
-      </w:pPr>
-      <w:r>
-        <w:rPr>
-          <w:rFonts w:ascii="Arial" w:hAnsi="Arial" w:cs="Arial"/>
-          <w:lang w:val="en-US"/>
-        </w:rPr>
-        <w:t>The department Sales creates a new customer .</w:t>
-      </w:r>
+        <w:t xml:space="preserve"> a customer and has to </w:t>
+      </w:r>
+      <w:proofErr w:type="gramStart"/>
+      <w:r>
+        <w:rPr>
+          <w:rFonts w:ascii="Arial" w:hAnsi="Arial" w:cs="Arial"/>
+          <w:lang w:val="en-US"/>
+        </w:rPr>
+        <w:t xml:space="preserve">update </w:t>
+      </w:r>
+      <w:r>
+        <w:rPr>
+          <w:rFonts w:ascii="Arial" w:hAnsi="Arial" w:cs="Arial"/>
+          <w:lang w:val="en-US"/>
+        </w:rPr>
+        <w:t xml:space="preserve"> finance</w:t>
+      </w:r>
+      <w:proofErr w:type="gramEnd"/>
+      <w:r>
+        <w:rPr>
+          <w:rFonts w:ascii="Arial" w:hAnsi="Arial" w:cs="Arial"/>
+          <w:lang w:val="en-US"/>
+        </w:rPr>
+        <w:t xml:space="preserve"> information. They can make an invoice and they can send an invoice. They must be able to </w:t>
+      </w:r>
+      <w:proofErr w:type="gramStart"/>
+      <w:r>
+        <w:rPr>
+          <w:rFonts w:ascii="Arial" w:hAnsi="Arial" w:cs="Arial"/>
+          <w:lang w:val="en-US"/>
+        </w:rPr>
+        <w:t>indicate</w:t>
+      </w:r>
+      <w:r>
+        <w:rPr>
+          <w:rFonts w:ascii="Arial" w:hAnsi="Arial" w:cs="Arial"/>
+          <w:lang w:val="en-US"/>
+        </w:rPr>
+        <w:t xml:space="preserve">  if</w:t>
+      </w:r>
+      <w:proofErr w:type="gramEnd"/>
+      <w:r>
+        <w:rPr>
+          <w:rFonts w:ascii="Arial" w:hAnsi="Arial" w:cs="Arial"/>
+          <w:lang w:val="en-US"/>
+        </w:rPr>
+        <w:t xml:space="preserve"> the project can start after the credit check so they never make a project without payment.</w:t>
+      </w:r>
+    </w:p>
+    <w:p>
+      <w:pPr>
+        <w:rPr>
+          <w:rFonts w:ascii="Arial" w:hAnsi="Arial" w:cs="Arial"/>
+          <w:lang w:val="en-US"/>
+        </w:rPr>
+      </w:pPr>
+    </w:p>
+    <w:p>
+      <w:pPr>
+        <w:rPr>
+          <w:rFonts w:ascii="Arial" w:hAnsi="Arial" w:cs="Arial"/>
+          <w:lang w:val="en-US"/>
+        </w:rPr>
+      </w:pPr>
+    </w:p>
+    <w:p>
+      <w:pPr>
+        <w:rPr>
+          <w:rFonts w:ascii="Arial" w:hAnsi="Arial" w:cs="Arial"/>
+          <w:lang w:val="en-US"/>
+        </w:rPr>
+      </w:pPr>
+      <w:r>
+        <w:rPr>
+          <w:rFonts w:ascii="Arial" w:hAnsi="Arial" w:cs="Arial"/>
+          <w:lang w:val="en-US"/>
+        </w:rPr>
+        <w:t xml:space="preserve">The department Sales creates a new </w:t>
+      </w:r>
+      <w:proofErr w:type="gramStart"/>
+      <w:r>
+        <w:rPr>
+          <w:rFonts w:ascii="Arial" w:hAnsi="Arial" w:cs="Arial"/>
+          <w:lang w:val="en-US"/>
+        </w:rPr>
+        <w:t>customer .</w:t>
+      </w:r>
+      <w:proofErr w:type="gramEnd"/>
     </w:p>
     <w:p>
       <w:pPr>
@@ -2451,7 +2749,23 @@
           <w:rFonts w:ascii="Arial" w:hAnsi="Arial" w:cs="Arial"/>
           <w:lang w:val="en-US"/>
         </w:rPr>
-        <w:t>Potential customers sales</w:t>
+        <w:t xml:space="preserve">Potential </w:t>
+      </w:r>
+      <w:proofErr w:type="gramStart"/>
+      <w:r>
+        <w:rPr>
+          <w:rFonts w:ascii="Arial" w:hAnsi="Arial" w:cs="Arial"/>
+          <w:lang w:val="en-US"/>
+        </w:rPr>
+        <w:t>customers</w:t>
+      </w:r>
+      <w:proofErr w:type="gramEnd"/>
+      <w:r>
+        <w:rPr>
+          <w:rFonts w:ascii="Arial" w:hAnsi="Arial" w:cs="Arial"/>
+          <w:lang w:val="en-US"/>
+        </w:rPr>
+        <w:t xml:space="preserve"> sales</w:t>
       </w:r>
     </w:p>
     <w:p>
@@ -2481,7 +2795,23 @@
           <w:rFonts w:ascii="Arial" w:hAnsi="Arial" w:cs="Arial"/>
           <w:lang w:val="en-US"/>
         </w:rPr>
-        <w:t>Last contactday sales</w:t>
+        <w:t xml:space="preserve">Last </w:t>
+      </w:r>
+      <w:proofErr w:type="spellStart"/>
+      <w:r>
+        <w:rPr>
+          <w:rFonts w:ascii="Arial" w:hAnsi="Arial" w:cs="Arial"/>
+          <w:lang w:val="en-US"/>
+        </w:rPr>
+        <w:t>contactday</w:t>
+      </w:r>
+      <w:proofErr w:type="spellEnd"/>
+      <w:r>
+        <w:rPr>
+          <w:rFonts w:ascii="Arial" w:hAnsi="Arial" w:cs="Arial"/>
+          <w:lang w:val="en-US"/>
+        </w:rPr>
+        <w:t xml:space="preserve"> sales</w:t>
       </w:r>
     </w:p>
     <w:p>
@@ -2618,6 +2948,7 @@
           <w:lang w:val="en-GB"/>
         </w:rPr>
       </w:pPr>
+      <w:proofErr w:type="spellStart"/>
       <w:r>
         <w:rPr>
           <w:rFonts w:ascii="Arial" w:hAnsi="Arial" w:cs="Arial"/>
@@ -2625,6 +2956,7 @@
         </w:rPr>
         <w:t>Housenumber</w:t>
       </w:r>
+      <w:proofErr w:type="spellEnd"/>
     </w:p>
     <w:p>
       <w:pPr>
@@ -2708,6 +3040,7 @@
           <w:lang w:val="en-GB"/>
         </w:rPr>
       </w:pPr>
+      <w:proofErr w:type="gramStart"/>
       <w:r>
         <w:rPr>
           <w:rFonts w:ascii="Arial" w:hAnsi="Arial" w:cs="Arial"/>
@@ -2715,6 +3048,7 @@
         </w:rPr>
         <w:t>e-mail</w:t>
       </w:r>
+      <w:proofErr w:type="gramEnd"/>
     </w:p>
     <w:p>
       <w:pPr>
@@ -2822,12 +3156,21 @@
           <w:lang w:val="en-GB"/>
         </w:rPr>
       </w:pPr>
+      <w:proofErr w:type="gramStart"/>
       <w:r>
         <w:rPr>
           <w:rFonts w:ascii="Arial" w:hAnsi="Arial" w:cs="Arial"/>
           <w:lang w:val="en-GB"/>
         </w:rPr>
-        <w:t>internal contact person</w:t>
+        <w:t>internal</w:t>
+      </w:r>
+      <w:proofErr w:type="gramEnd"/>
+      <w:r>
+        <w:rPr>
+          <w:rFonts w:ascii="Arial" w:hAnsi="Arial" w:cs="Arial"/>
+          <w:lang w:val="en-GB"/>
+        </w:rPr>
+        <w:t xml:space="preserve"> contact person</w:t>
       </w:r>
     </w:p>
     <w:p>
@@ -2888,7 +3231,39 @@
           <w:rFonts w:ascii="Arial" w:hAnsi="Arial" w:cs="Arial"/>
           <w:lang w:val="en-US"/>
         </w:rPr>
-        <w:t>This is a activitylist.</w:t>
+        <w:t xml:space="preserve">This is </w:t>
+      </w:r>
+      <w:proofErr w:type="gramStart"/>
+      <w:r>
+        <w:rPr>
+          <w:rFonts w:ascii="Arial" w:hAnsi="Arial" w:cs="Arial"/>
+          <w:lang w:val="en-US"/>
+        </w:rPr>
+        <w:t>a</w:t>
+      </w:r>
+      <w:proofErr w:type="gramEnd"/>
+      <w:r>
+        <w:rPr>
+          <w:rFonts w:ascii="Arial" w:hAnsi="Arial" w:cs="Arial"/>
+          <w:lang w:val="en-US"/>
+        </w:rPr>
+        <w:t xml:space="preserve"> </w:t>
+      </w:r>
+      <w:proofErr w:type="spellStart"/>
+      <w:r>
+        <w:rPr>
+          <w:rFonts w:ascii="Arial" w:hAnsi="Arial" w:cs="Arial"/>
+          <w:lang w:val="en-US"/>
+        </w:rPr>
+        <w:t>activitylist</w:t>
+      </w:r>
+      <w:proofErr w:type="spellEnd"/>
+      <w:r>
+        <w:rPr>
+          <w:rFonts w:ascii="Arial" w:hAnsi="Arial" w:cs="Arial"/>
+          <w:lang w:val="en-US"/>
+        </w:rPr>
+        <w:t>.</w:t>
       </w:r>
     </w:p>
     <w:p>
@@ -2921,7 +3296,35 @@
         <w:rPr>
           <w:rFonts w:ascii="Arial" w:hAnsi="Arial" w:cs="Arial"/>
         </w:rPr>
-        <w:t>Keep logbook up to date</w:t>
+        <w:t xml:space="preserve">Keep </w:t>
+      </w:r>
+      <w:proofErr w:type="spellStart"/>
+      <w:r>
+        <w:rPr>
+          <w:rFonts w:ascii="Arial" w:hAnsi="Arial" w:cs="Arial"/>
+        </w:rPr>
+        <w:t>logbook</w:t>
+      </w:r>
+      <w:proofErr w:type="spellEnd"/>
+      <w:r>
+        <w:rPr>
+          <w:rFonts w:ascii="Arial" w:hAnsi="Arial" w:cs="Arial"/>
+        </w:rPr>
+        <w:t xml:space="preserve"> up </w:t>
+      </w:r>
+      <w:proofErr w:type="spellStart"/>
+      <w:r>
+        <w:rPr>
+          <w:rFonts w:ascii="Arial" w:hAnsi="Arial" w:cs="Arial"/>
+        </w:rPr>
+        <w:t>to</w:t>
+      </w:r>
+      <w:proofErr w:type="spellEnd"/>
+      <w:r>
+        <w:rPr>
+          <w:rFonts w:ascii="Arial" w:hAnsi="Arial" w:cs="Arial"/>
+        </w:rPr>
+        <w:t xml:space="preserve"> date</w:t>
       </w:r>
     </w:p>
     <w:p>
@@ -2935,11 +3338,33 @@
           <w:rFonts w:ascii="Arial" w:hAnsi="Arial" w:cs="Arial"/>
         </w:rPr>
       </w:pPr>
-      <w:r>
-        <w:rPr>
-          <w:rFonts w:ascii="Arial" w:hAnsi="Arial" w:cs="Arial"/>
-        </w:rPr>
-        <w:t>Hold an interview</w:t>
+      <w:proofErr w:type="spellStart"/>
+      <w:r>
+        <w:rPr>
+          <w:rFonts w:ascii="Arial" w:hAnsi="Arial" w:cs="Arial"/>
+        </w:rPr>
+        <w:t>Hold</w:t>
+      </w:r>
+      <w:proofErr w:type="spellEnd"/>
+      <w:r>
+        <w:rPr>
+          <w:rFonts w:ascii="Arial" w:hAnsi="Arial" w:cs="Arial"/>
+        </w:rPr>
+        <w:t xml:space="preserve"> </w:t>
+      </w:r>
+      <w:proofErr w:type="spellStart"/>
+      <w:r>
+        <w:rPr>
+          <w:rFonts w:ascii="Arial" w:hAnsi="Arial" w:cs="Arial"/>
+        </w:rPr>
+        <w:t>an</w:t>
+      </w:r>
+      <w:proofErr w:type="spellEnd"/>
+      <w:r>
+        <w:rPr>
+          <w:rFonts w:ascii="Arial" w:hAnsi="Arial" w:cs="Arial"/>
+        </w:rPr>
+        <w:t xml:space="preserve"> interview</w:t>
       </w:r>
     </w:p>
     <w:p>
@@ -2957,8 +3382,32 @@
         <w:rPr>
           <w:rFonts w:ascii="Arial" w:hAnsi="Arial" w:cs="Arial"/>
         </w:rPr>
-        <w:t>Write a renewed assignment</w:t>
-      </w:r>
+        <w:t xml:space="preserve">Write a </w:t>
+      </w:r>
+      <w:proofErr w:type="spellStart"/>
+      <w:proofErr w:type="gramStart"/>
+      <w:r>
+        <w:rPr>
+          <w:rFonts w:ascii="Arial" w:hAnsi="Arial" w:cs="Arial"/>
+        </w:rPr>
+        <w:t>renewed</w:t>
+      </w:r>
+      <w:proofErr w:type="spellEnd"/>
+      <w:proofErr w:type="gramEnd"/>
+      <w:r>
+        <w:rPr>
+          <w:rFonts w:ascii="Arial" w:hAnsi="Arial" w:cs="Arial"/>
+        </w:rPr>
+        <w:t xml:space="preserve"> </w:t>
+      </w:r>
+      <w:proofErr w:type="spellStart"/>
+      <w:r>
+        <w:rPr>
+          <w:rFonts w:ascii="Arial" w:hAnsi="Arial" w:cs="Arial"/>
+        </w:rPr>
+        <w:t>assignment</w:t>
+      </w:r>
+      <w:proofErr w:type="spellEnd"/>
     </w:p>
     <w:p>
       <w:pPr>
@@ -2993,8 +3442,16 @@
         <w:rPr>
           <w:rFonts w:ascii="Arial" w:hAnsi="Arial" w:cs="Arial"/>
         </w:rPr>
-        <w:t>Make a quotation</w:t>
-      </w:r>
+        <w:t xml:space="preserve">Make a </w:t>
+      </w:r>
+      <w:proofErr w:type="spellStart"/>
+      <w:r>
+        <w:rPr>
+          <w:rFonts w:ascii="Arial" w:hAnsi="Arial" w:cs="Arial"/>
+        </w:rPr>
+        <w:t>quotation</w:t>
+      </w:r>
+      <w:proofErr w:type="spellEnd"/>
     </w:p>
     <w:p>
       <w:pPr>
@@ -3067,7 +3524,35 @@
         <w:rPr>
           <w:rFonts w:ascii="Arial" w:hAnsi="Arial" w:cs="Arial"/>
         </w:rPr>
-        <w:t>Make an usecase diagram</w:t>
+        <w:t xml:space="preserve">Make </w:t>
+      </w:r>
+      <w:proofErr w:type="spellStart"/>
+      <w:r>
+        <w:rPr>
+          <w:rFonts w:ascii="Arial" w:hAnsi="Arial" w:cs="Arial"/>
+        </w:rPr>
+        <w:t>an</w:t>
+      </w:r>
+      <w:proofErr w:type="spellEnd"/>
+      <w:r>
+        <w:rPr>
+          <w:rFonts w:ascii="Arial" w:hAnsi="Arial" w:cs="Arial"/>
+        </w:rPr>
+        <w:t xml:space="preserve"> </w:t>
+      </w:r>
+      <w:proofErr w:type="spellStart"/>
+      <w:r>
+        <w:rPr>
+          <w:rFonts w:ascii="Arial" w:hAnsi="Arial" w:cs="Arial"/>
+        </w:rPr>
+        <w:t>usecase</w:t>
+      </w:r>
+      <w:proofErr w:type="spellEnd"/>
+      <w:r>
+        <w:rPr>
+          <w:rFonts w:ascii="Arial" w:hAnsi="Arial" w:cs="Arial"/>
+        </w:rPr>
+        <w:t xml:space="preserve"> diagram</w:t>
       </w:r>
     </w:p>
     <w:p>
@@ -3081,11 +3566,27 @@
           <w:rFonts w:ascii="Arial" w:hAnsi="Arial" w:cs="Arial"/>
         </w:rPr>
       </w:pPr>
-      <w:r>
-        <w:rPr>
-          <w:rFonts w:ascii="Arial" w:hAnsi="Arial" w:cs="Arial"/>
-        </w:rPr>
-        <w:t>Make  usecase templates</w:t>
+      <w:proofErr w:type="gramStart"/>
+      <w:r>
+        <w:rPr>
+          <w:rFonts w:ascii="Arial" w:hAnsi="Arial" w:cs="Arial"/>
+        </w:rPr>
+        <w:t xml:space="preserve">Make  </w:t>
+      </w:r>
+      <w:proofErr w:type="spellStart"/>
+      <w:proofErr w:type="gramEnd"/>
+      <w:r>
+        <w:rPr>
+          <w:rFonts w:ascii="Arial" w:hAnsi="Arial" w:cs="Arial"/>
+        </w:rPr>
+        <w:t>usecase</w:t>
+      </w:r>
+      <w:proofErr w:type="spellEnd"/>
+      <w:r>
+        <w:rPr>
+          <w:rFonts w:ascii="Arial" w:hAnsi="Arial" w:cs="Arial"/>
+        </w:rPr>
+        <w:t xml:space="preserve"> templates</w:t>
       </w:r>
     </w:p>
     <w:p>
@@ -3103,8 +3604,16 @@
         <w:rPr>
           <w:rFonts w:ascii="Arial" w:hAnsi="Arial" w:cs="Arial"/>
         </w:rPr>
-        <w:t>Make activitydiagrams</w:t>
-      </w:r>
+        <w:t xml:space="preserve">Make </w:t>
+      </w:r>
+      <w:proofErr w:type="spellStart"/>
+      <w:r>
+        <w:rPr>
+          <w:rFonts w:ascii="Arial" w:hAnsi="Arial" w:cs="Arial"/>
+        </w:rPr>
+        <w:t>activitydiagrams</w:t>
+      </w:r>
+      <w:proofErr w:type="spellEnd"/>
     </w:p>
     <w:p>
       <w:pPr>
@@ -3159,8 +3668,16 @@
         <w:rPr>
           <w:rFonts w:ascii="Arial" w:hAnsi="Arial" w:cs="Arial"/>
         </w:rPr>
-        <w:t>Design a datadictionary</w:t>
-      </w:r>
+        <w:t xml:space="preserve">Design a </w:t>
+      </w:r>
+      <w:proofErr w:type="spellStart"/>
+      <w:r>
+        <w:rPr>
+          <w:rFonts w:ascii="Arial" w:hAnsi="Arial" w:cs="Arial"/>
+        </w:rPr>
+        <w:t>datadictionary</w:t>
+      </w:r>
+      <w:proofErr w:type="spellEnd"/>
     </w:p>
     <w:p>
       <w:pPr>
@@ -3183,8 +3700,30 @@
         <w:rPr>
           <w:rFonts w:ascii="Arial" w:hAnsi="Arial" w:cs="Arial"/>
         </w:rPr>
-        <w:t xml:space="preserve"> sequence diagrams</w:t>
-      </w:r>
+        <w:t xml:space="preserve"> </w:t>
+      </w:r>
+      <w:proofErr w:type="spellStart"/>
+      <w:r>
+        <w:rPr>
+          <w:rFonts w:ascii="Arial" w:hAnsi="Arial" w:cs="Arial"/>
+        </w:rPr>
+        <w:t>sequence</w:t>
+      </w:r>
+      <w:proofErr w:type="spellEnd"/>
+      <w:r>
+        <w:rPr>
+          <w:rFonts w:ascii="Arial" w:hAnsi="Arial" w:cs="Arial"/>
+        </w:rPr>
+        <w:t xml:space="preserve"> </w:t>
+      </w:r>
+      <w:proofErr w:type="spellStart"/>
+      <w:r>
+        <w:rPr>
+          <w:rFonts w:ascii="Arial" w:hAnsi="Arial" w:cs="Arial"/>
+        </w:rPr>
+        <w:t>diagrams</w:t>
+      </w:r>
+      <w:proofErr w:type="spellEnd"/>
     </w:p>
     <w:p>
       <w:pPr>
@@ -3210,7 +3749,39 @@
           <w:rFonts w:ascii="Arial" w:hAnsi="Arial" w:cs="Arial"/>
           <w:lang w:val="en-US"/>
         </w:rPr>
-        <w:t xml:space="preserve"> tabel joballocation of the development surroundings</w:t>
+        <w:t xml:space="preserve"> </w:t>
+      </w:r>
+      <w:proofErr w:type="spellStart"/>
+      <w:r>
+        <w:rPr>
+          <w:rFonts w:ascii="Arial" w:hAnsi="Arial" w:cs="Arial"/>
+          <w:lang w:val="en-US"/>
+        </w:rPr>
+        <w:t>tabel</w:t>
+      </w:r>
+      <w:proofErr w:type="spellEnd"/>
+      <w:r>
+        <w:rPr>
+          <w:rFonts w:ascii="Arial" w:hAnsi="Arial" w:cs="Arial"/>
+          <w:lang w:val="en-US"/>
+        </w:rPr>
+        <w:t xml:space="preserve"> </w:t>
+      </w:r>
+      <w:proofErr w:type="spellStart"/>
+      <w:r>
+        <w:rPr>
+          <w:rFonts w:ascii="Arial" w:hAnsi="Arial" w:cs="Arial"/>
+          <w:lang w:val="en-US"/>
+        </w:rPr>
+        <w:t>joballocation</w:t>
+      </w:r>
+      <w:proofErr w:type="spellEnd"/>
+      <w:r>
+        <w:rPr>
+          <w:rFonts w:ascii="Arial" w:hAnsi="Arial" w:cs="Arial"/>
+          <w:lang w:val="en-US"/>
+        </w:rPr>
+        <w:t xml:space="preserve"> of the development surroundings</w:t>
       </w:r>
     </w:p>
     <w:p>
@@ -3237,7 +3808,23 @@
           <w:rFonts w:ascii="Arial" w:hAnsi="Arial" w:cs="Arial"/>
           <w:lang w:val="en-US"/>
         </w:rPr>
-        <w:t xml:space="preserve"> tabel of the used hard- and software of the </w:t>
+        <w:t xml:space="preserve"> </w:t>
+      </w:r>
+      <w:proofErr w:type="spellStart"/>
+      <w:r>
+        <w:rPr>
+          <w:rFonts w:ascii="Arial" w:hAnsi="Arial" w:cs="Arial"/>
+          <w:lang w:val="en-US"/>
+        </w:rPr>
+        <w:t>tabel</w:t>
+      </w:r>
+      <w:proofErr w:type="spellEnd"/>
+      <w:r>
+        <w:rPr>
+          <w:rFonts w:ascii="Arial" w:hAnsi="Arial" w:cs="Arial"/>
+          <w:lang w:val="en-US"/>
+        </w:rPr>
+        <w:t xml:space="preserve"> of the used hard- and software of the </w:t>
       </w:r>
       <w:r>
         <w:rPr>
@@ -3268,7 +3855,21 @@
         <w:rPr>
           <w:rFonts w:ascii="Arial" w:hAnsi="Arial" w:cs="Arial"/>
         </w:rPr>
-        <w:t xml:space="preserve"> normalised database design</w:t>
+        <w:t xml:space="preserve"> </w:t>
+      </w:r>
+      <w:proofErr w:type="spellStart"/>
+      <w:r>
+        <w:rPr>
+          <w:rFonts w:ascii="Arial" w:hAnsi="Arial" w:cs="Arial"/>
+        </w:rPr>
+        <w:t>normalised</w:t>
+      </w:r>
+      <w:proofErr w:type="spellEnd"/>
+      <w:r>
+        <w:rPr>
+          <w:rFonts w:ascii="Arial" w:hAnsi="Arial" w:cs="Arial"/>
+        </w:rPr>
+        <w:t xml:space="preserve"> database design</w:t>
       </w:r>
     </w:p>
     <w:p>
@@ -3286,8 +3887,30 @@
         <w:rPr>
           <w:rFonts w:ascii="Arial" w:hAnsi="Arial" w:cs="Arial"/>
         </w:rPr>
-        <w:t>Make a definitive data dictionary</w:t>
-      </w:r>
+        <w:t xml:space="preserve">Make a </w:t>
+      </w:r>
+      <w:proofErr w:type="spellStart"/>
+      <w:r>
+        <w:rPr>
+          <w:rFonts w:ascii="Arial" w:hAnsi="Arial" w:cs="Arial"/>
+        </w:rPr>
+        <w:t>definitive</w:t>
+      </w:r>
+      <w:proofErr w:type="spellEnd"/>
+      <w:r>
+        <w:rPr>
+          <w:rFonts w:ascii="Arial" w:hAnsi="Arial" w:cs="Arial"/>
+        </w:rPr>
+        <w:t xml:space="preserve"> data </w:t>
+      </w:r>
+      <w:proofErr w:type="spellStart"/>
+      <w:r>
+        <w:rPr>
+          <w:rFonts w:ascii="Arial" w:hAnsi="Arial" w:cs="Arial"/>
+        </w:rPr>
+        <w:t>dictionary</w:t>
+      </w:r>
+      <w:proofErr w:type="spellEnd"/>
     </w:p>
     <w:p>
       <w:pPr>
@@ -3300,11 +3923,19 @@
           <w:rFonts w:ascii="Arial" w:hAnsi="Arial" w:cs="Arial"/>
         </w:rPr>
       </w:pPr>
-      <w:r>
-        <w:rPr>
-          <w:rFonts w:ascii="Arial" w:hAnsi="Arial" w:cs="Arial"/>
-        </w:rPr>
-        <w:t>Build a</w:t>
+      <w:proofErr w:type="spellStart"/>
+      <w:r>
+        <w:rPr>
+          <w:rFonts w:ascii="Arial" w:hAnsi="Arial" w:cs="Arial"/>
+        </w:rPr>
+        <w:t>Build</w:t>
+      </w:r>
+      <w:proofErr w:type="spellEnd"/>
+      <w:r>
+        <w:rPr>
+          <w:rFonts w:ascii="Arial" w:hAnsi="Arial" w:cs="Arial"/>
+        </w:rPr>
+        <w:t xml:space="preserve"> a</w:t>
       </w:r>
       <w:r>
         <w:rPr>
@@ -3334,8 +3965,30 @@
         <w:rPr>
           <w:rFonts w:ascii="Arial" w:hAnsi="Arial" w:cs="Arial"/>
         </w:rPr>
-        <w:t xml:space="preserve"> working web application</w:t>
-      </w:r>
+        <w:t xml:space="preserve"> </w:t>
+      </w:r>
+      <w:proofErr w:type="spellStart"/>
+      <w:r>
+        <w:rPr>
+          <w:rFonts w:ascii="Arial" w:hAnsi="Arial" w:cs="Arial"/>
+        </w:rPr>
+        <w:t>working</w:t>
+      </w:r>
+      <w:proofErr w:type="spellEnd"/>
+      <w:r>
+        <w:rPr>
+          <w:rFonts w:ascii="Arial" w:hAnsi="Arial" w:cs="Arial"/>
+        </w:rPr>
+        <w:t xml:space="preserve"> web </w:t>
+      </w:r>
+      <w:proofErr w:type="spellStart"/>
+      <w:r>
+        <w:rPr>
+          <w:rFonts w:ascii="Arial" w:hAnsi="Arial" w:cs="Arial"/>
+        </w:rPr>
+        <w:t>application</w:t>
+      </w:r>
+      <w:proofErr w:type="spellEnd"/>
     </w:p>
     <w:p>
       <w:pPr>
@@ -3376,7 +4029,21 @@
         <w:rPr>
           <w:rFonts w:ascii="Arial" w:hAnsi="Arial" w:cs="Arial"/>
         </w:rPr>
-        <w:t xml:space="preserve"> technical test</w:t>
+        <w:t xml:space="preserve"> </w:t>
+      </w:r>
+      <w:proofErr w:type="spellStart"/>
+      <w:r>
+        <w:rPr>
+          <w:rFonts w:ascii="Arial" w:hAnsi="Arial" w:cs="Arial"/>
+        </w:rPr>
+        <w:t>technical</w:t>
+      </w:r>
+      <w:proofErr w:type="spellEnd"/>
+      <w:r>
+        <w:rPr>
+          <w:rFonts w:ascii="Arial" w:hAnsi="Arial" w:cs="Arial"/>
+        </w:rPr>
+        <w:t xml:space="preserve"> test</w:t>
       </w:r>
     </w:p>
     <w:p>
@@ -3394,7 +4061,21 @@
         <w:rPr>
           <w:rFonts w:ascii="Arial" w:hAnsi="Arial" w:cs="Arial"/>
         </w:rPr>
-        <w:t>Carry out a technical test</w:t>
+        <w:t xml:space="preserve">Carry out a </w:t>
+      </w:r>
+      <w:proofErr w:type="spellStart"/>
+      <w:r>
+        <w:rPr>
+          <w:rFonts w:ascii="Arial" w:hAnsi="Arial" w:cs="Arial"/>
+        </w:rPr>
+        <w:t>technical</w:t>
+      </w:r>
+      <w:proofErr w:type="spellEnd"/>
+      <w:r>
+        <w:rPr>
+          <w:rFonts w:ascii="Arial" w:hAnsi="Arial" w:cs="Arial"/>
+        </w:rPr>
+        <w:t xml:space="preserve"> test</w:t>
       </w:r>
     </w:p>
     <w:p>
@@ -3418,7 +4099,21 @@
         <w:rPr>
           <w:rFonts w:ascii="Arial" w:hAnsi="Arial" w:cs="Arial"/>
         </w:rPr>
-        <w:t xml:space="preserve"> functional test</w:t>
+        <w:t xml:space="preserve"> </w:t>
+      </w:r>
+      <w:proofErr w:type="spellStart"/>
+      <w:r>
+        <w:rPr>
+          <w:rFonts w:ascii="Arial" w:hAnsi="Arial" w:cs="Arial"/>
+        </w:rPr>
+        <w:t>functional</w:t>
+      </w:r>
+      <w:proofErr w:type="spellEnd"/>
+      <w:r>
+        <w:rPr>
+          <w:rFonts w:ascii="Arial" w:hAnsi="Arial" w:cs="Arial"/>
+        </w:rPr>
+        <w:t xml:space="preserve"> test</w:t>
       </w:r>
     </w:p>
     <w:p>
@@ -3436,7 +4131,21 @@
         <w:rPr>
           <w:rFonts w:ascii="Arial" w:hAnsi="Arial" w:cs="Arial"/>
         </w:rPr>
-        <w:t>Carry out a functional test</w:t>
+        <w:t xml:space="preserve">Carry out a </w:t>
+      </w:r>
+      <w:proofErr w:type="spellStart"/>
+      <w:r>
+        <w:rPr>
+          <w:rFonts w:ascii="Arial" w:hAnsi="Arial" w:cs="Arial"/>
+        </w:rPr>
+        <w:t>functional</w:t>
+      </w:r>
+      <w:proofErr w:type="spellEnd"/>
+      <w:r>
+        <w:rPr>
+          <w:rFonts w:ascii="Arial" w:hAnsi="Arial" w:cs="Arial"/>
+        </w:rPr>
+        <w:t xml:space="preserve"> test</w:t>
       </w:r>
     </w:p>
     <w:p>
@@ -3454,13 +4163,27 @@
         <w:rPr>
           <w:rFonts w:ascii="Arial" w:hAnsi="Arial" w:cs="Arial"/>
         </w:rPr>
-        <w:t>Make a</w:t>
-      </w:r>
-      <w:r>
-        <w:rPr>
-          <w:rFonts w:ascii="Arial" w:hAnsi="Arial" w:cs="Arial"/>
-        </w:rPr>
-        <w:t>n accept test</w:t>
+        <w:t xml:space="preserve">Make </w:t>
+      </w:r>
+      <w:proofErr w:type="spellStart"/>
+      <w:r>
+        <w:rPr>
+          <w:rFonts w:ascii="Arial" w:hAnsi="Arial" w:cs="Arial"/>
+        </w:rPr>
+        <w:t>a</w:t>
+      </w:r>
+      <w:r>
+        <w:rPr>
+          <w:rFonts w:ascii="Arial" w:hAnsi="Arial" w:cs="Arial"/>
+        </w:rPr>
+        <w:t>n</w:t>
+      </w:r>
+      <w:proofErr w:type="spellEnd"/>
+      <w:r>
+        <w:rPr>
+          <w:rFonts w:ascii="Arial" w:hAnsi="Arial" w:cs="Arial"/>
+        </w:rPr>
+        <w:t xml:space="preserve"> accept test</w:t>
       </w:r>
     </w:p>
     <w:p>
@@ -3478,7 +4201,21 @@
         <w:rPr>
           <w:rFonts w:ascii="Arial" w:hAnsi="Arial" w:cs="Arial"/>
         </w:rPr>
-        <w:t xml:space="preserve">Carry out an accept test </w:t>
+        <w:t xml:space="preserve">Carry out </w:t>
+      </w:r>
+      <w:proofErr w:type="spellStart"/>
+      <w:r>
+        <w:rPr>
+          <w:rFonts w:ascii="Arial" w:hAnsi="Arial" w:cs="Arial"/>
+        </w:rPr>
+        <w:t>an</w:t>
+      </w:r>
+      <w:proofErr w:type="spellEnd"/>
+      <w:r>
+        <w:rPr>
+          <w:rFonts w:ascii="Arial" w:hAnsi="Arial" w:cs="Arial"/>
+        </w:rPr>
+        <w:t xml:space="preserve"> accept test </w:t>
       </w:r>
     </w:p>
     <w:p>
@@ -3496,8 +4233,44 @@
         <w:rPr>
           <w:rFonts w:ascii="Arial" w:hAnsi="Arial" w:cs="Arial"/>
         </w:rPr>
-        <w:t>Write instructions for use</w:t>
-      </w:r>
+        <w:t xml:space="preserve">Write </w:t>
+      </w:r>
+      <w:proofErr w:type="spellStart"/>
+      <w:r>
+        <w:rPr>
+          <w:rFonts w:ascii="Arial" w:hAnsi="Arial" w:cs="Arial"/>
+        </w:rPr>
+        <w:t>instructions</w:t>
+      </w:r>
+      <w:proofErr w:type="spellEnd"/>
+      <w:r>
+        <w:rPr>
+          <w:rFonts w:ascii="Arial" w:hAnsi="Arial" w:cs="Arial"/>
+        </w:rPr>
+        <w:t xml:space="preserve"> </w:t>
+      </w:r>
+      <w:proofErr w:type="spellStart"/>
+      <w:r>
+        <w:rPr>
+          <w:rFonts w:ascii="Arial" w:hAnsi="Arial" w:cs="Arial"/>
+        </w:rPr>
+        <w:t>for</w:t>
+      </w:r>
+      <w:proofErr w:type="spellEnd"/>
+      <w:r>
+        <w:rPr>
+          <w:rFonts w:ascii="Arial" w:hAnsi="Arial" w:cs="Arial"/>
+        </w:rPr>
+        <w:t xml:space="preserve"> </w:t>
+      </w:r>
+      <w:proofErr w:type="spellStart"/>
+      <w:r>
+        <w:rPr>
+          <w:rFonts w:ascii="Arial" w:hAnsi="Arial" w:cs="Arial"/>
+        </w:rPr>
+        <w:t>use</w:t>
+      </w:r>
+      <w:proofErr w:type="spellEnd"/>
     </w:p>
     <w:p>
       <w:pPr>
@@ -3556,8 +4329,16 @@
         <w:rPr>
           <w:rFonts w:ascii="Arial" w:hAnsi="Arial" w:cs="Arial"/>
         </w:rPr>
-        <w:t xml:space="preserve"> presentation</w:t>
-      </w:r>
+        <w:t xml:space="preserve"> </w:t>
+      </w:r>
+      <w:proofErr w:type="spellStart"/>
+      <w:r>
+        <w:rPr>
+          <w:rFonts w:ascii="Arial" w:hAnsi="Arial" w:cs="Arial"/>
+        </w:rPr>
+        <w:t>presentation</w:t>
+      </w:r>
+      <w:proofErr w:type="spellEnd"/>
     </w:p>
     <w:p>
       <w:pPr>
@@ -3614,14 +4395,34 @@
           <w:u w:val="single"/>
         </w:rPr>
       </w:pPr>
+      <w:proofErr w:type="gramStart"/>
       <w:r>
         <w:rPr>
           <w:rFonts w:ascii="Arial" w:hAnsi="Arial" w:cs="Arial"/>
           <w:b/>
           <w:u w:val="single"/>
         </w:rPr>
-        <w:t>5.   Project limits</w:t>
-      </w:r>
+        <w:t xml:space="preserve">5.   </w:t>
+      </w:r>
+      <w:proofErr w:type="gramEnd"/>
+      <w:r>
+        <w:rPr>
+          <w:rFonts w:ascii="Arial" w:hAnsi="Arial" w:cs="Arial"/>
+          <w:b/>
+          <w:u w:val="single"/>
+        </w:rPr>
+        <w:t xml:space="preserve">Project </w:t>
+      </w:r>
+      <w:proofErr w:type="spellStart"/>
+      <w:r>
+        <w:rPr>
+          <w:rFonts w:ascii="Arial" w:hAnsi="Arial" w:cs="Arial"/>
+          <w:b/>
+          <w:u w:val="single"/>
+        </w:rPr>
+        <w:t>limits</w:t>
+      </w:r>
+      <w:proofErr w:type="spellEnd"/>
     </w:p>
     <w:p>
       <w:pPr>
@@ -3657,7 +4458,80 @@
           <w:rFonts w:ascii="Arial" w:hAnsi="Arial" w:cs="Arial"/>
           <w:lang w:val="en-US"/>
         </w:rPr>
-        <w:t>Each departement has one account where they can log in.There also comes an admin account.So  there are no five inlog accounts.</w:t>
+        <w:t xml:space="preserve">Each </w:t>
+      </w:r>
+      <w:proofErr w:type="spellStart"/>
+      <w:r>
+        <w:rPr>
+          <w:rFonts w:ascii="Arial" w:hAnsi="Arial" w:cs="Arial"/>
+          <w:lang w:val="en-US"/>
+        </w:rPr>
+        <w:t>departement</w:t>
+      </w:r>
+      <w:proofErr w:type="spellEnd"/>
+      <w:r>
+        <w:rPr>
+          <w:rFonts w:ascii="Arial" w:hAnsi="Arial" w:cs="Arial"/>
+          <w:lang w:val="en-US"/>
+        </w:rPr>
+        <w:t xml:space="preserve"> has one account where they can log </w:t>
+      </w:r>
+      <w:proofErr w:type="spellStart"/>
+      <w:r>
+        <w:rPr>
+          <w:rFonts w:ascii="Arial" w:hAnsi="Arial" w:cs="Arial"/>
+          <w:lang w:val="en-US"/>
+        </w:rPr>
+        <w:t>in.There</w:t>
+      </w:r>
+      <w:proofErr w:type="spellEnd"/>
+      <w:r>
+        <w:rPr>
+          <w:rFonts w:ascii="Arial" w:hAnsi="Arial" w:cs="Arial"/>
+          <w:lang w:val="en-US"/>
+        </w:rPr>
+        <w:t xml:space="preserve"> also comes an admin </w:t>
+      </w:r>
+      <w:proofErr w:type="spellStart"/>
+      <w:proofErr w:type="gramStart"/>
+      <w:r>
+        <w:rPr>
+          <w:rFonts w:ascii="Arial" w:hAnsi="Arial" w:cs="Arial"/>
+          <w:lang w:val="en-US"/>
+        </w:rPr>
+        <w:t>account.So</w:t>
+      </w:r>
+      <w:proofErr w:type="spellEnd"/>
+      <w:r>
+        <w:rPr>
+          <w:rFonts w:ascii="Arial" w:hAnsi="Arial" w:cs="Arial"/>
+          <w:lang w:val="en-US"/>
+        </w:rPr>
+        <w:t xml:space="preserve">  there</w:t>
+      </w:r>
+      <w:proofErr w:type="gramEnd"/>
+      <w:r>
+        <w:rPr>
+          <w:rFonts w:ascii="Arial" w:hAnsi="Arial" w:cs="Arial"/>
+          <w:lang w:val="en-US"/>
+        </w:rPr>
+        <w:t xml:space="preserve"> are no five </w:t>
+      </w:r>
+      <w:proofErr w:type="spellStart"/>
+      <w:r>
+        <w:rPr>
+          <w:rFonts w:ascii="Arial" w:hAnsi="Arial" w:cs="Arial"/>
+          <w:lang w:val="en-US"/>
+        </w:rPr>
+        <w:t>inlog</w:t>
+      </w:r>
+      <w:proofErr w:type="spellEnd"/>
+      <w:r>
+        <w:rPr>
+          <w:rFonts w:ascii="Arial" w:hAnsi="Arial" w:cs="Arial"/>
+          <w:lang w:val="en-US"/>
+        </w:rPr>
+        <w:t xml:space="preserve"> accounts.</w:t>
       </w:r>
     </w:p>
     <w:p>
@@ -3687,14 +4561,30 @@
           <w:rFonts w:ascii="Arial" w:hAnsi="Arial" w:cs="Arial"/>
           <w:lang w:val="en-US"/>
         </w:rPr>
-        <w:t xml:space="preserve"> customer</w:t>
-      </w:r>
-      <w:r>
-        <w:rPr>
-          <w:rFonts w:ascii="Arial" w:hAnsi="Arial" w:cs="Arial"/>
-          <w:lang w:val="en-US"/>
-        </w:rPr>
-        <w:t>data. The other departments cannot do this.</w:t>
+        <w:t xml:space="preserve"> </w:t>
+      </w:r>
+      <w:proofErr w:type="spellStart"/>
+      <w:r>
+        <w:rPr>
+          <w:rFonts w:ascii="Arial" w:hAnsi="Arial" w:cs="Arial"/>
+          <w:lang w:val="en-US"/>
+        </w:rPr>
+        <w:t>customer</w:t>
+      </w:r>
+      <w:r>
+        <w:rPr>
+          <w:rFonts w:ascii="Arial" w:hAnsi="Arial" w:cs="Arial"/>
+          <w:lang w:val="en-US"/>
+        </w:rPr>
+        <w:t>data</w:t>
+      </w:r>
+      <w:proofErr w:type="spellEnd"/>
+      <w:r>
+        <w:rPr>
+          <w:rFonts w:ascii="Arial" w:hAnsi="Arial" w:cs="Arial"/>
+          <w:lang w:val="en-US"/>
+        </w:rPr>
+        <w:t>. The other departments cannot do this.</w:t>
       </w:r>
     </w:p>
     <w:p>
@@ -3747,49 +4637,103 @@
           <w:shd w:val="clear" w:color="auto" w:fill="F7F7F7"/>
           <w:lang w:val="en-US"/>
         </w:rPr>
-        <w:t>Finance can read customerdata and can update financedata.</w:t>
-      </w:r>
-    </w:p>
-    <w:p>
-      <w:pPr>
+        <w:t xml:space="preserve">Finance can read </w:t>
+      </w:r>
+      <w:proofErr w:type="spellStart"/>
+      <w:r>
         <w:rPr>
           <w:rFonts w:ascii="Arial" w:eastAsia="Times New Roman" w:hAnsi="Arial" w:cs="Arial"/>
           <w:shd w:val="clear" w:color="auto" w:fill="F7F7F7"/>
           <w:lang w:val="en-US"/>
         </w:rPr>
-      </w:pPr>
+        <w:t>customerdata</w:t>
+      </w:r>
+      <w:proofErr w:type="spellEnd"/>
       <w:r>
         <w:rPr>
           <w:rFonts w:ascii="Arial" w:eastAsia="Times New Roman" w:hAnsi="Arial" w:cs="Arial"/>
           <w:shd w:val="clear" w:color="auto" w:fill="F7F7F7"/>
           <w:lang w:val="en-US"/>
         </w:rPr>
-        <w:t xml:space="preserve">Finance can </w:t>
-      </w:r>
+        <w:t xml:space="preserve"> and can update </w:t>
+      </w:r>
+      <w:proofErr w:type="spellStart"/>
       <w:r>
         <w:rPr>
           <w:rFonts w:ascii="Arial" w:eastAsia="Times New Roman" w:hAnsi="Arial" w:cs="Arial"/>
           <w:shd w:val="clear" w:color="auto" w:fill="F7F7F7"/>
           <w:lang w:val="en-US"/>
         </w:rPr>
-        <w:t>put in a project.</w:t>
-      </w:r>
-    </w:p>
-    <w:p>
-      <w:pPr>
+        <w:t>financedata</w:t>
+      </w:r>
+      <w:proofErr w:type="spellEnd"/>
+      <w:r>
         <w:rPr>
           <w:rFonts w:ascii="Arial" w:eastAsia="Times New Roman" w:hAnsi="Arial" w:cs="Arial"/>
           <w:shd w:val="clear" w:color="auto" w:fill="F7F7F7"/>
           <w:lang w:val="en-US"/>
         </w:rPr>
-      </w:pPr>
-      <w:r>
+        <w:t>.</w:t>
+      </w:r>
+    </w:p>
+    <w:p>
+      <w:pPr>
         <w:rPr>
           <w:rFonts w:ascii="Arial" w:eastAsia="Times New Roman" w:hAnsi="Arial" w:cs="Arial"/>
           <w:shd w:val="clear" w:color="auto" w:fill="F7F7F7"/>
           <w:lang w:val="en-US"/>
         </w:rPr>
-        <w:t>Only Finance can  report if a project can start or has to be stopped.</w:t>
+      </w:pPr>
+      <w:r>
+        <w:rPr>
+          <w:rFonts w:ascii="Arial" w:eastAsia="Times New Roman" w:hAnsi="Arial" w:cs="Arial"/>
+          <w:shd w:val="clear" w:color="auto" w:fill="F7F7F7"/>
+          <w:lang w:val="en-US"/>
+        </w:rPr>
+        <w:t xml:space="preserve">Finance can </w:t>
+      </w:r>
+      <w:r>
+        <w:rPr>
+          <w:rFonts w:ascii="Arial" w:eastAsia="Times New Roman" w:hAnsi="Arial" w:cs="Arial"/>
+          <w:shd w:val="clear" w:color="auto" w:fill="F7F7F7"/>
+          <w:lang w:val="en-US"/>
+        </w:rPr>
+        <w:t>put in a project.</w:t>
+      </w:r>
+    </w:p>
+    <w:p>
+      <w:pPr>
+        <w:rPr>
+          <w:rFonts w:ascii="Arial" w:eastAsia="Times New Roman" w:hAnsi="Arial" w:cs="Arial"/>
+          <w:shd w:val="clear" w:color="auto" w:fill="F7F7F7"/>
+          <w:lang w:val="en-US"/>
+        </w:rPr>
+      </w:pPr>
+      <w:r>
+        <w:rPr>
+          <w:rFonts w:ascii="Arial" w:eastAsia="Times New Roman" w:hAnsi="Arial" w:cs="Arial"/>
+          <w:shd w:val="clear" w:color="auto" w:fill="F7F7F7"/>
+          <w:lang w:val="en-US"/>
+        </w:rPr>
+        <w:t xml:space="preserve">Only Finance </w:t>
+      </w:r>
+      <w:proofErr w:type="gramStart"/>
+      <w:r>
+        <w:rPr>
+          <w:rFonts w:ascii="Arial" w:eastAsia="Times New Roman" w:hAnsi="Arial" w:cs="Arial"/>
+          <w:shd w:val="clear" w:color="auto" w:fill="F7F7F7"/>
+          <w:lang w:val="en-US"/>
+        </w:rPr>
+        <w:t>can  report</w:t>
+      </w:r>
+      <w:proofErr w:type="gramEnd"/>
+      <w:r>
+        <w:rPr>
+          <w:rFonts w:ascii="Arial" w:eastAsia="Times New Roman" w:hAnsi="Arial" w:cs="Arial"/>
+          <w:shd w:val="clear" w:color="auto" w:fill="F7F7F7"/>
+          <w:lang w:val="en-US"/>
+        </w:rPr>
+        <w:t xml:space="preserve"> if a project can start or has to be stopped.</w:t>
       </w:r>
     </w:p>
     <w:p>
@@ -3965,12 +4909,21 @@
           <w:lang w:val="en-US"/>
         </w:rPr>
       </w:pPr>
-      <w:r>
-        <w:rPr>
-          <w:rFonts w:ascii="Arial" w:hAnsi="Arial" w:cs="Arial"/>
-          <w:lang w:val="en-US"/>
-        </w:rPr>
-        <w:t>Notules of the weekly meetings</w:t>
+      <w:proofErr w:type="spellStart"/>
+      <w:r>
+        <w:rPr>
+          <w:rFonts w:ascii="Arial" w:hAnsi="Arial" w:cs="Arial"/>
+          <w:lang w:val="en-US"/>
+        </w:rPr>
+        <w:t>Notules</w:t>
+      </w:r>
+      <w:proofErr w:type="spellEnd"/>
+      <w:r>
+        <w:rPr>
+          <w:rFonts w:ascii="Arial" w:hAnsi="Arial" w:cs="Arial"/>
+          <w:lang w:val="en-US"/>
+        </w:rPr>
+        <w:t xml:space="preserve"> of the weekly meetings</w:t>
       </w:r>
     </w:p>
     <w:p>
@@ -4027,7 +4980,23 @@
           <w:rFonts w:ascii="Arial" w:hAnsi="Arial" w:cs="Arial"/>
           <w:lang w:val="en-US"/>
         </w:rPr>
-        <w:t>Carry out accept-,functional- and technical tests</w:t>
+        <w:t>Carry out accept-</w:t>
+      </w:r>
+      <w:proofErr w:type="gramStart"/>
+      <w:r>
+        <w:rPr>
+          <w:rFonts w:ascii="Arial" w:hAnsi="Arial" w:cs="Arial"/>
+          <w:lang w:val="en-US"/>
+        </w:rPr>
+        <w:t>,functional</w:t>
+      </w:r>
+      <w:proofErr w:type="gramEnd"/>
+      <w:r>
+        <w:rPr>
+          <w:rFonts w:ascii="Arial" w:hAnsi="Arial" w:cs="Arial"/>
+          <w:lang w:val="en-US"/>
+        </w:rPr>
+        <w:t>- and technical tests</w:t>
       </w:r>
     </w:p>
     <w:p>
@@ -4103,21 +5072,69 @@
           <w:rFonts w:ascii="Arial" w:hAnsi="Arial" w:cs="Arial"/>
           <w:lang w:val="en-US"/>
         </w:rPr>
-        <w:t xml:space="preserve"> or after the agreed time </w:t>
-      </w:r>
-      <w:r>
-        <w:rPr>
-          <w:rFonts w:ascii="Arial" w:hAnsi="Arial" w:cs="Arial"/>
-          <w:lang w:val="en-US"/>
-        </w:rPr>
-        <w:t xml:space="preserve"> we controll </w:t>
-      </w:r>
-      <w:r>
-        <w:rPr>
-          <w:rFonts w:ascii="Arial" w:hAnsi="Arial" w:cs="Arial"/>
-          <w:lang w:val="en-US"/>
-        </w:rPr>
-        <w:t>the work of the other colleags inside and outside the working group. Weekly we check if the working speed is in order.</w:t>
+        <w:t xml:space="preserve"> or after the agreed </w:t>
+      </w:r>
+      <w:proofErr w:type="gramStart"/>
+      <w:r>
+        <w:rPr>
+          <w:rFonts w:ascii="Arial" w:hAnsi="Arial" w:cs="Arial"/>
+          <w:lang w:val="en-US"/>
+        </w:rPr>
+        <w:t xml:space="preserve">time </w:t>
+      </w:r>
+      <w:r>
+        <w:rPr>
+          <w:rFonts w:ascii="Arial" w:hAnsi="Arial" w:cs="Arial"/>
+          <w:lang w:val="en-US"/>
+        </w:rPr>
+        <w:t xml:space="preserve"> we</w:t>
+      </w:r>
+      <w:proofErr w:type="gramEnd"/>
+      <w:r>
+        <w:rPr>
+          <w:rFonts w:ascii="Arial" w:hAnsi="Arial" w:cs="Arial"/>
+          <w:lang w:val="en-US"/>
+        </w:rPr>
+        <w:t xml:space="preserve"> </w:t>
+      </w:r>
+      <w:proofErr w:type="spellStart"/>
+      <w:r>
+        <w:rPr>
+          <w:rFonts w:ascii="Arial" w:hAnsi="Arial" w:cs="Arial"/>
+          <w:lang w:val="en-US"/>
+        </w:rPr>
+        <w:t>controll</w:t>
+      </w:r>
+      <w:proofErr w:type="spellEnd"/>
+      <w:r>
+        <w:rPr>
+          <w:rFonts w:ascii="Arial" w:hAnsi="Arial" w:cs="Arial"/>
+          <w:lang w:val="en-US"/>
+        </w:rPr>
+        <w:t xml:space="preserve"> </w:t>
+      </w:r>
+      <w:r>
+        <w:rPr>
+          <w:rFonts w:ascii="Arial" w:hAnsi="Arial" w:cs="Arial"/>
+          <w:lang w:val="en-US"/>
+        </w:rPr>
+        <w:t xml:space="preserve">the work of the other </w:t>
+      </w:r>
+      <w:proofErr w:type="spellStart"/>
+      <w:r>
+        <w:rPr>
+          <w:rFonts w:ascii="Arial" w:hAnsi="Arial" w:cs="Arial"/>
+          <w:lang w:val="en-US"/>
+        </w:rPr>
+        <w:t>colleags</w:t>
+      </w:r>
+      <w:proofErr w:type="spellEnd"/>
+      <w:r>
+        <w:rPr>
+          <w:rFonts w:ascii="Arial" w:hAnsi="Arial" w:cs="Arial"/>
+          <w:lang w:val="en-US"/>
+        </w:rPr>
+        <w:t xml:space="preserve"> inside and outside the working group. Weekly we check if the working speed is in order.</w:t>
       </w:r>
     </w:p>
     <w:p>
@@ -4144,257 +5161,812 @@
           <w:u w:val="single"/>
           <w:lang w:val="en-US"/>
         </w:rPr>
-        <w:t xml:space="preserve">8.   Project organisation </w:t>
-      </w:r>
-    </w:p>
-    <w:p>
-      <w:pPr>
+        <w:t xml:space="preserve">8.   Project </w:t>
+      </w:r>
+      <w:proofErr w:type="spellStart"/>
+      <w:r>
         <w:rPr>
           <w:rFonts w:ascii="Arial" w:hAnsi="Arial" w:cs="Arial"/>
           <w:b/>
           <w:u w:val="single"/>
           <w:lang w:val="en-US"/>
         </w:rPr>
-      </w:pPr>
-    </w:p>
-    <w:p>
-      <w:pPr>
-        <w:rPr>
-          <w:rFonts w:ascii="Arial" w:hAnsi="Arial" w:cs="Arial"/>
-        </w:rPr>
-      </w:pPr>
-      <w:r>
-        <w:rPr>
-          <w:rFonts w:ascii="Arial" w:hAnsi="Arial" w:cs="Arial"/>
-        </w:rPr>
-        <w:t xml:space="preserve">Teun Aarts: </w:t>
-      </w:r>
-      <w:r>
-        <w:rPr>
-          <w:rFonts w:ascii="Arial" w:hAnsi="Arial" w:cs="Arial"/>
-        </w:rPr>
-        <w:t>Project Leader</w:t>
-      </w:r>
-    </w:p>
-    <w:p>
-      <w:pPr>
-        <w:rPr>
-          <w:rFonts w:ascii="Arial" w:hAnsi="Arial" w:cs="Arial"/>
-        </w:rPr>
-      </w:pPr>
-      <w:r>
-        <w:rPr>
-          <w:rFonts w:ascii="Arial" w:hAnsi="Arial" w:cs="Arial"/>
-        </w:rPr>
-        <w:t xml:space="preserve">Jorrit Meeuwissen: </w:t>
-      </w:r>
-      <w:r>
-        <w:rPr>
-          <w:rFonts w:ascii="Arial" w:hAnsi="Arial" w:cs="Arial"/>
-        </w:rPr>
-        <w:t>secretary</w:t>
-      </w:r>
-      <w:r>
-        <w:rPr>
-          <w:rFonts w:ascii="Arial" w:hAnsi="Arial" w:cs="Arial"/>
-        </w:rPr>
-        <w:t>, Git-Master</w:t>
-      </w:r>
-    </w:p>
-    <w:p>
-      <w:pPr>
-        <w:rPr>
-          <w:rFonts w:ascii="Arial" w:hAnsi="Arial" w:cs="Arial"/>
-        </w:rPr>
-      </w:pPr>
-      <w:r>
-        <w:rPr>
-          <w:rFonts w:ascii="Arial" w:hAnsi="Arial" w:cs="Arial"/>
-        </w:rPr>
-        <w:t xml:space="preserve">Evelien Rookmaker: </w:t>
-      </w:r>
-      <w:r>
-        <w:rPr>
-          <w:rFonts w:ascii="Arial" w:hAnsi="Arial" w:cs="Arial"/>
-        </w:rPr>
-        <w:t>group member</w:t>
-      </w:r>
-    </w:p>
-    <w:p>
-      <w:pPr>
-        <w:rPr>
-          <w:rFonts w:ascii="Arial" w:hAnsi="Arial" w:cs="Arial"/>
-        </w:rPr>
-      </w:pPr>
-    </w:p>
-    <w:p>
-      <w:pPr>
-        <w:rPr>
-          <w:rFonts w:ascii="Arial" w:hAnsi="Arial" w:cs="Arial"/>
-          <w:lang w:val="en-US"/>
-        </w:rPr>
-      </w:pPr>
-      <w:r>
-        <w:rPr>
-          <w:rFonts w:ascii="Arial" w:hAnsi="Arial" w:cs="Arial"/>
-          <w:lang w:val="en-US"/>
-        </w:rPr>
-        <w:t>Eve</w:t>
-      </w:r>
-      <w:r>
-        <w:rPr>
-          <w:rFonts w:ascii="Arial" w:hAnsi="Arial" w:cs="Arial"/>
-          <w:lang w:val="en-US"/>
-        </w:rPr>
-        <w:t>ry member has to be in class 330</w:t>
-      </w:r>
-      <w:r>
-        <w:rPr>
-          <w:rFonts w:ascii="Arial" w:hAnsi="Arial" w:cs="Arial"/>
-          <w:lang w:val="en-US"/>
-        </w:rPr>
-        <w:t xml:space="preserve"> from 9:40 till 12:40 from Monday till Friday</w:t>
-      </w:r>
-      <w:r>
-        <w:rPr>
-          <w:rFonts w:ascii="Arial" w:hAnsi="Arial" w:cs="Arial"/>
-          <w:lang w:val="en-US"/>
-        </w:rPr>
-        <w:t>.</w:t>
-      </w:r>
-    </w:p>
-    <w:p>
-      <w:pPr>
-        <w:rPr>
-          <w:rFonts w:ascii="Arial" w:hAnsi="Arial" w:cs="Arial"/>
-          <w:lang w:val="en-US"/>
-        </w:rPr>
-      </w:pPr>
-      <w:r>
-        <w:rPr>
-          <w:rFonts w:ascii="Arial" w:hAnsi="Arial" w:cs="Arial"/>
-          <w:lang w:val="en-US"/>
-        </w:rPr>
-        <w:t>When you are at the Project lesson you only work on the project not for other lessons.</w:t>
-      </w:r>
-    </w:p>
-    <w:p>
-      <w:pPr>
-        <w:rPr>
-          <w:rFonts w:ascii="Arial" w:hAnsi="Arial" w:cs="Arial"/>
-          <w:lang w:val="en-US"/>
-        </w:rPr>
-      </w:pPr>
-      <w:r>
-        <w:rPr>
-          <w:rFonts w:ascii="Arial" w:hAnsi="Arial" w:cs="Arial"/>
-          <w:lang w:val="en-US"/>
-        </w:rPr>
-        <w:t>You have to come on time.</w:t>
-      </w:r>
-    </w:p>
-    <w:p>
-      <w:pPr>
-        <w:rPr>
-          <w:rFonts w:ascii="Arial" w:hAnsi="Arial" w:cs="Arial"/>
-          <w:lang w:val="en-US"/>
-        </w:rPr>
-      </w:pPr>
-      <w:r>
-        <w:rPr>
-          <w:rFonts w:ascii="Arial" w:hAnsi="Arial" w:cs="Arial"/>
-          <w:lang w:val="en-US"/>
-        </w:rPr>
-        <w:t>You have to hold on to the conventions.</w:t>
-      </w:r>
-    </w:p>
-    <w:p>
-      <w:pPr>
-        <w:rPr>
-          <w:rFonts w:ascii="Arial" w:hAnsi="Arial" w:cs="Arial"/>
-          <w:lang w:val="en-US"/>
-        </w:rPr>
-      </w:pPr>
-      <w:r>
-        <w:rPr>
-          <w:rFonts w:ascii="Arial" w:hAnsi="Arial" w:cs="Arial"/>
-          <w:lang w:val="en-US"/>
-        </w:rPr>
-        <w:lastRenderedPageBreak/>
-        <w:t>With the meeting you have to make agreements what a group member is going to do and when he is done with it. And every group member should hold on to the planning. And you are done with a part of the project if you have a</w:t>
-      </w:r>
-      <w:r>
-        <w:rPr>
-          <w:rFonts w:ascii="Arial" w:hAnsi="Arial" w:cs="Arial"/>
-          <w:lang w:val="en-US"/>
-        </w:rPr>
-        <w:t xml:space="preserve"> signature of the teacher.</w:t>
-      </w:r>
-    </w:p>
-    <w:p>
-      <w:pPr>
-        <w:rPr>
-          <w:rFonts w:ascii="Arial" w:hAnsi="Arial" w:cs="Arial"/>
-          <w:lang w:val="en-US"/>
-        </w:rPr>
-      </w:pPr>
-    </w:p>
-    <w:p>
-      <w:pPr>
-        <w:rPr>
-          <w:rFonts w:ascii="Arial" w:hAnsi="Arial" w:cs="Arial"/>
-          <w:lang w:val="en-US"/>
-        </w:rPr>
-      </w:pPr>
-      <w:r>
-        <w:rPr>
-          <w:rFonts w:ascii="Arial" w:hAnsi="Arial" w:cs="Arial"/>
-          <w:lang w:val="en-US"/>
-        </w:rPr>
-        <w:t>We have to have a meeting once a week. In the meeting are all our group members and most of the time a teacher. There is one secretary and one chairman. In the meeting we discuss if there are any problems and what every group member has done the last week and what they are planning to do the next week. After the meeting there has to be a report of what has been said at the meeting</w:t>
-      </w:r>
-      <w:r>
-        <w:rPr>
-          <w:rFonts w:ascii="Arial" w:hAnsi="Arial" w:cs="Arial"/>
-          <w:lang w:val="en-US"/>
-        </w:rPr>
-        <w:t>.</w:t>
-      </w:r>
-    </w:p>
-    <w:p>
-      <w:pPr>
-        <w:rPr>
-          <w:rFonts w:ascii="Arial" w:hAnsi="Arial" w:cs="Arial"/>
-          <w:lang w:val="en-US"/>
-        </w:rPr>
-      </w:pPr>
-    </w:p>
-    <w:p>
-      <w:pPr>
-        <w:rPr>
-          <w:rFonts w:ascii="Arial" w:hAnsi="Arial" w:cs="Arial"/>
-          <w:lang w:val="en-US"/>
-        </w:rPr>
-      </w:pPr>
-    </w:p>
-    <w:p>
-      <w:pPr>
+        <w:t>organisation</w:t>
+      </w:r>
+      <w:proofErr w:type="spellEnd"/>
+      <w:r>
         <w:rPr>
           <w:rFonts w:ascii="Arial" w:hAnsi="Arial" w:cs="Arial"/>
           <w:b/>
           <w:u w:val="single"/>
           <w:lang w:val="en-US"/>
         </w:rPr>
-      </w:pPr>
-      <w:r>
+        <w:t xml:space="preserve"> </w:t>
+      </w:r>
+    </w:p>
+    <w:p>
+      <w:pPr>
         <w:rPr>
           <w:rFonts w:ascii="Arial" w:hAnsi="Arial" w:cs="Arial"/>
           <w:b/>
           <w:u w:val="single"/>
           <w:lang w:val="en-US"/>
         </w:rPr>
-        <w:t>9.   Planning</w:t>
-      </w:r>
+      </w:pPr>
+    </w:p>
+    <w:p>
+      <w:pPr>
+        <w:rPr>
+          <w:rFonts w:ascii="Arial" w:hAnsi="Arial" w:cs="Arial"/>
+          <w:lang w:val="en-US"/>
+        </w:rPr>
+      </w:pPr>
+      <w:r>
+        <w:rPr>
+          <w:rFonts w:ascii="Arial" w:hAnsi="Arial" w:cs="Arial"/>
+          <w:lang w:val="en-US"/>
+        </w:rPr>
+        <w:t>Group members:</w:t>
+      </w:r>
+    </w:p>
+    <w:p>
+      <w:pPr>
+        <w:rPr>
+          <w:rFonts w:ascii="Arial" w:hAnsi="Arial" w:cs="Arial"/>
+          <w:lang w:val="en-US"/>
+        </w:rPr>
+      </w:pPr>
+    </w:p>
+    <w:p>
+      <w:pPr>
+        <w:rPr>
+          <w:rFonts w:ascii="Arial" w:hAnsi="Arial" w:cs="Arial"/>
+          <w:u w:val="single"/>
+          <w:lang w:val="en-US"/>
+        </w:rPr>
+      </w:pPr>
+      <w:proofErr w:type="spellStart"/>
+      <w:r>
+        <w:rPr>
+          <w:rFonts w:ascii="Arial" w:hAnsi="Arial" w:cs="Arial"/>
+          <w:u w:val="single"/>
+          <w:lang w:val="en-US"/>
+        </w:rPr>
+        <w:t>Teun</w:t>
+      </w:r>
+      <w:proofErr w:type="spellEnd"/>
+      <w:r>
+        <w:rPr>
+          <w:rFonts w:ascii="Arial" w:hAnsi="Arial" w:cs="Arial"/>
+          <w:u w:val="single"/>
+          <w:lang w:val="en-US"/>
+        </w:rPr>
+        <w:t xml:space="preserve"> </w:t>
+      </w:r>
+      <w:proofErr w:type="spellStart"/>
+      <w:r>
+        <w:rPr>
+          <w:rFonts w:ascii="Arial" w:hAnsi="Arial" w:cs="Arial"/>
+          <w:u w:val="single"/>
+          <w:lang w:val="en-US"/>
+        </w:rPr>
+        <w:t>Aarts</w:t>
+      </w:r>
+      <w:proofErr w:type="spellEnd"/>
+      <w:r>
+        <w:rPr>
+          <w:rFonts w:ascii="Arial" w:hAnsi="Arial" w:cs="Arial"/>
+          <w:u w:val="single"/>
+          <w:lang w:val="en-US"/>
+        </w:rPr>
+        <w:t xml:space="preserve">: </w:t>
+      </w:r>
+    </w:p>
+    <w:p>
+      <w:pPr>
+        <w:rPr>
+          <w:rFonts w:ascii="Arial" w:hAnsi="Arial" w:cs="Arial"/>
+          <w:lang w:val="en-US"/>
+        </w:rPr>
+      </w:pPr>
+      <w:r>
+        <w:rPr>
+          <w:rFonts w:ascii="Arial" w:hAnsi="Arial" w:cs="Arial"/>
+          <w:lang w:val="en-US"/>
+        </w:rPr>
+        <w:t xml:space="preserve">Function: </w:t>
+      </w:r>
+      <w:r>
+        <w:rPr>
+          <w:rFonts w:ascii="Arial" w:hAnsi="Arial" w:cs="Arial"/>
+          <w:lang w:val="en-US"/>
+        </w:rPr>
+        <w:t>Project Leader</w:t>
+      </w:r>
+    </w:p>
+    <w:p>
+      <w:pPr>
+        <w:rPr>
+          <w:rFonts w:ascii="Arial" w:hAnsi="Arial" w:cs="Arial"/>
+          <w:lang w:val="en-US"/>
+        </w:rPr>
+      </w:pPr>
+      <w:r>
+        <w:rPr>
+          <w:rFonts w:ascii="Arial" w:hAnsi="Arial" w:cs="Arial"/>
+          <w:lang w:val="en-US"/>
+        </w:rPr>
+        <w:t>Address:</w:t>
+      </w:r>
+      <w:r>
+        <w:rPr>
+          <w:rFonts w:ascii="Arial" w:hAnsi="Arial" w:cs="Arial"/>
+          <w:lang w:val="en-US"/>
+        </w:rPr>
+        <w:t xml:space="preserve"> </w:t>
+      </w:r>
+      <w:proofErr w:type="spellStart"/>
+      <w:r>
+        <w:rPr>
+          <w:rFonts w:ascii="Arial" w:hAnsi="Arial" w:cs="Arial"/>
+          <w:lang w:val="en-US"/>
+        </w:rPr>
+        <w:t>Kloosterstraat</w:t>
+      </w:r>
+      <w:proofErr w:type="spellEnd"/>
+      <w:r>
+        <w:rPr>
+          <w:rFonts w:ascii="Arial" w:hAnsi="Arial" w:cs="Arial"/>
+          <w:lang w:val="en-US"/>
+        </w:rPr>
+        <w:t xml:space="preserve"> 48A, </w:t>
+      </w:r>
+      <w:proofErr w:type="spellStart"/>
+      <w:r>
+        <w:rPr>
+          <w:rFonts w:ascii="Arial" w:hAnsi="Arial" w:cs="Arial"/>
+          <w:lang w:val="en-US"/>
+        </w:rPr>
+        <w:t>Bavel</w:t>
+      </w:r>
+      <w:proofErr w:type="spellEnd"/>
+    </w:p>
+    <w:p>
+      <w:pPr>
+        <w:rPr>
+          <w:rFonts w:ascii="Arial" w:hAnsi="Arial" w:cs="Arial"/>
+          <w:lang w:val="en-US"/>
+        </w:rPr>
+      </w:pPr>
+      <w:r>
+        <w:rPr>
+          <w:rFonts w:ascii="Arial" w:hAnsi="Arial" w:cs="Arial"/>
+          <w:lang w:val="en-US"/>
+        </w:rPr>
+        <w:t>Telephone number: 0641774751</w:t>
+      </w:r>
+    </w:p>
+    <w:p>
+      <w:pPr>
+        <w:rPr>
+          <w:rFonts w:ascii="Arial" w:hAnsi="Arial" w:cs="Arial"/>
+          <w:lang w:val="en-US"/>
+        </w:rPr>
+      </w:pPr>
+      <w:r>
+        <w:rPr>
+          <w:rFonts w:ascii="Arial" w:hAnsi="Arial" w:cs="Arial"/>
+          <w:lang w:val="en-US"/>
+        </w:rPr>
+        <w:t>E-mail: teunaarts@live.nl</w:t>
+      </w:r>
+    </w:p>
+    <w:p>
+      <w:pPr>
+        <w:rPr>
+          <w:rFonts w:ascii="Arial" w:hAnsi="Arial" w:cs="Arial"/>
+          <w:lang w:val="en-US"/>
+        </w:rPr>
+      </w:pPr>
+    </w:p>
+    <w:p>
+      <w:pPr>
+        <w:rPr>
+          <w:rFonts w:ascii="Arial" w:hAnsi="Arial" w:cs="Arial"/>
+          <w:lang w:val="en-US"/>
+        </w:rPr>
+      </w:pPr>
+    </w:p>
+    <w:p>
+      <w:pPr>
+        <w:rPr>
+          <w:rFonts w:ascii="Arial" w:hAnsi="Arial" w:cs="Arial"/>
+          <w:lang w:val="en-US"/>
+        </w:rPr>
+      </w:pPr>
+    </w:p>
+    <w:p>
+      <w:pPr>
+        <w:rPr>
+          <w:rFonts w:ascii="Arial" w:hAnsi="Arial" w:cs="Arial"/>
+          <w:u w:val="single"/>
+          <w:lang w:val="en-US"/>
+        </w:rPr>
+      </w:pPr>
+      <w:r>
+        <w:rPr>
+          <w:rFonts w:ascii="Arial" w:hAnsi="Arial" w:cs="Arial"/>
+          <w:u w:val="single"/>
+          <w:lang w:val="en-US"/>
+        </w:rPr>
+        <w:lastRenderedPageBreak/>
+        <w:t>Jorrit Meeuwissen:</w:t>
+      </w:r>
+    </w:p>
+    <w:p>
+      <w:pPr>
+        <w:rPr>
+          <w:rFonts w:ascii="Arial" w:hAnsi="Arial" w:cs="Arial"/>
+          <w:lang w:val="en-US"/>
+        </w:rPr>
+      </w:pPr>
+      <w:r>
+        <w:rPr>
+          <w:rFonts w:ascii="Arial" w:hAnsi="Arial" w:cs="Arial"/>
+          <w:lang w:val="en-US"/>
+        </w:rPr>
+        <w:t xml:space="preserve">Function: </w:t>
+      </w:r>
+      <w:r>
+        <w:rPr>
+          <w:rFonts w:ascii="Arial" w:hAnsi="Arial" w:cs="Arial"/>
+          <w:lang w:val="en-US"/>
+        </w:rPr>
+        <w:t>secretary</w:t>
+      </w:r>
+      <w:r>
+        <w:rPr>
+          <w:rFonts w:ascii="Arial" w:hAnsi="Arial" w:cs="Arial"/>
+          <w:lang w:val="en-US"/>
+        </w:rPr>
+        <w:t xml:space="preserve">, </w:t>
+      </w:r>
+      <w:proofErr w:type="spellStart"/>
+      <w:r>
+        <w:rPr>
+          <w:rFonts w:ascii="Arial" w:hAnsi="Arial" w:cs="Arial"/>
+          <w:lang w:val="en-US"/>
+        </w:rPr>
+        <w:t>Git</w:t>
+      </w:r>
+      <w:proofErr w:type="spellEnd"/>
+      <w:r>
+        <w:rPr>
+          <w:rFonts w:ascii="Arial" w:hAnsi="Arial" w:cs="Arial"/>
+          <w:lang w:val="en-US"/>
+        </w:rPr>
+        <w:t>-Master</w:t>
+      </w:r>
+    </w:p>
+    <w:p>
+      <w:pPr>
+        <w:rPr>
+          <w:rFonts w:ascii="Arial" w:hAnsi="Arial" w:cs="Arial"/>
+          <w:lang w:val="en-US"/>
+        </w:rPr>
+      </w:pPr>
+      <w:r>
+        <w:rPr>
+          <w:rFonts w:ascii="Arial" w:hAnsi="Arial" w:cs="Arial"/>
+          <w:lang w:val="en-US"/>
+        </w:rPr>
+        <w:t xml:space="preserve">Address: </w:t>
+      </w:r>
+      <w:proofErr w:type="spellStart"/>
+      <w:r>
+        <w:rPr>
+          <w:rFonts w:ascii="Arial" w:hAnsi="Arial" w:cs="Arial"/>
+          <w:lang w:val="en-US"/>
+        </w:rPr>
+        <w:t>Hesseling</w:t>
+      </w:r>
+      <w:proofErr w:type="spellEnd"/>
+      <w:r>
+        <w:rPr>
+          <w:rFonts w:ascii="Arial" w:hAnsi="Arial" w:cs="Arial"/>
+          <w:lang w:val="en-US"/>
+        </w:rPr>
+        <w:t xml:space="preserve"> 5, </w:t>
+      </w:r>
+      <w:proofErr w:type="spellStart"/>
+      <w:r>
+        <w:rPr>
+          <w:rFonts w:ascii="Arial" w:hAnsi="Arial" w:cs="Arial"/>
+          <w:lang w:val="en-US"/>
+        </w:rPr>
+        <w:t>Prinsenbeek</w:t>
+      </w:r>
+      <w:proofErr w:type="spellEnd"/>
+    </w:p>
+    <w:p>
+      <w:pPr>
+        <w:rPr>
+          <w:rFonts w:ascii="Arial" w:hAnsi="Arial" w:cs="Arial"/>
+          <w:lang w:val="en-US"/>
+        </w:rPr>
+      </w:pPr>
+      <w:r>
+        <w:rPr>
+          <w:rFonts w:ascii="Arial" w:hAnsi="Arial" w:cs="Arial"/>
+          <w:lang w:val="en-US"/>
+        </w:rPr>
+        <w:t xml:space="preserve">Telephone number: </w:t>
+      </w:r>
+      <w:r>
+        <w:rPr>
+          <w:rFonts w:ascii="Arial" w:hAnsi="Arial" w:cs="Arial"/>
+          <w:lang w:val="en-US"/>
+        </w:rPr>
+        <w:t>0623176222</w:t>
+      </w:r>
+    </w:p>
+    <w:p>
+      <w:pPr>
+        <w:rPr>
+          <w:rFonts w:ascii="Arial" w:hAnsi="Arial" w:cs="Arial"/>
+          <w:lang w:val="en-US"/>
+        </w:rPr>
+      </w:pPr>
+      <w:r>
+        <w:rPr>
+          <w:rFonts w:ascii="Arial" w:hAnsi="Arial" w:cs="Arial"/>
+          <w:lang w:val="en-US"/>
+        </w:rPr>
+        <w:t>E-mail: jorrit-meeuwissen@hotmail.com</w:t>
+      </w:r>
+    </w:p>
+    <w:p>
+      <w:pPr>
+        <w:rPr>
+          <w:rFonts w:ascii="Arial" w:hAnsi="Arial" w:cs="Arial"/>
+          <w:u w:val="single"/>
+          <w:lang w:val="en-US"/>
+        </w:rPr>
+      </w:pPr>
+    </w:p>
+    <w:p>
+      <w:pPr>
+        <w:rPr>
+          <w:rFonts w:ascii="Arial" w:hAnsi="Arial" w:cs="Arial"/>
+          <w:lang w:val="en-US"/>
+        </w:rPr>
+      </w:pPr>
+      <w:r>
+        <w:rPr>
+          <w:rFonts w:ascii="Arial" w:hAnsi="Arial" w:cs="Arial"/>
+          <w:u w:val="single"/>
+          <w:lang w:val="en-US"/>
+        </w:rPr>
+        <w:t xml:space="preserve">Evelien </w:t>
+      </w:r>
+      <w:proofErr w:type="spellStart"/>
+      <w:r>
+        <w:rPr>
+          <w:rFonts w:ascii="Arial" w:hAnsi="Arial" w:cs="Arial"/>
+          <w:u w:val="single"/>
+          <w:lang w:val="en-US"/>
+        </w:rPr>
+        <w:t>Rookmaker</w:t>
+      </w:r>
+      <w:proofErr w:type="spellEnd"/>
+      <w:r>
+        <w:rPr>
+          <w:rFonts w:ascii="Arial" w:hAnsi="Arial" w:cs="Arial"/>
+          <w:u w:val="single"/>
+          <w:lang w:val="en-US"/>
+        </w:rPr>
+        <w:t>:</w:t>
+      </w:r>
+    </w:p>
+    <w:p>
+      <w:pPr>
+        <w:rPr>
+          <w:rFonts w:ascii="Arial" w:hAnsi="Arial" w:cs="Arial"/>
+          <w:lang w:val="en-US"/>
+        </w:rPr>
+      </w:pPr>
+      <w:r>
+        <w:rPr>
+          <w:rFonts w:ascii="Arial" w:hAnsi="Arial" w:cs="Arial"/>
+          <w:lang w:val="en-US"/>
+        </w:rPr>
+        <w:t xml:space="preserve">Function: </w:t>
+      </w:r>
+      <w:r>
+        <w:rPr>
+          <w:rFonts w:ascii="Arial" w:hAnsi="Arial" w:cs="Arial"/>
+          <w:lang w:val="en-US"/>
+        </w:rPr>
+        <w:t>group member</w:t>
+      </w:r>
+    </w:p>
+    <w:p>
+      <w:pPr>
+        <w:rPr>
+          <w:rFonts w:ascii="Arial" w:hAnsi="Arial" w:cs="Arial"/>
+          <w:lang w:val="en-US"/>
+        </w:rPr>
+      </w:pPr>
+      <w:r>
+        <w:rPr>
+          <w:rFonts w:ascii="Arial" w:hAnsi="Arial" w:cs="Arial"/>
+          <w:lang w:val="en-US"/>
+        </w:rPr>
+        <w:t xml:space="preserve">Address: </w:t>
+      </w:r>
+      <w:proofErr w:type="spellStart"/>
+      <w:r>
+        <w:rPr>
+          <w:rFonts w:ascii="Arial" w:hAnsi="Arial" w:cs="Arial"/>
+          <w:lang w:val="en-US"/>
+        </w:rPr>
+        <w:t>Voorstraat</w:t>
+      </w:r>
+      <w:proofErr w:type="spellEnd"/>
+      <w:r>
+        <w:rPr>
+          <w:rFonts w:ascii="Arial" w:hAnsi="Arial" w:cs="Arial"/>
+          <w:lang w:val="en-US"/>
+        </w:rPr>
+        <w:t xml:space="preserve"> 39a, </w:t>
+      </w:r>
+      <w:proofErr w:type="spellStart"/>
+      <w:r>
+        <w:rPr>
+          <w:rFonts w:ascii="Arial" w:hAnsi="Arial" w:cs="Arial"/>
+          <w:lang w:val="en-US"/>
+        </w:rPr>
+        <w:t>Nunansdorp</w:t>
+      </w:r>
+      <w:proofErr w:type="spellEnd"/>
+    </w:p>
+    <w:p>
+      <w:pPr>
+        <w:rPr>
+          <w:rFonts w:ascii="Arial" w:hAnsi="Arial" w:cs="Arial"/>
+          <w:lang w:val="en-US"/>
+        </w:rPr>
+      </w:pPr>
+      <w:r>
+        <w:rPr>
+          <w:rFonts w:ascii="Arial" w:hAnsi="Arial" w:cs="Arial"/>
+          <w:lang w:val="en-US"/>
+        </w:rPr>
+        <w:t>Telephone number:</w:t>
+      </w:r>
+      <w:r>
+        <w:rPr>
+          <w:rFonts w:ascii="Arial" w:hAnsi="Arial" w:cs="Arial"/>
+          <w:lang w:val="en-US"/>
+        </w:rPr>
+        <w:t xml:space="preserve"> 0639110662</w:t>
+      </w:r>
+    </w:p>
+    <w:p>
+      <w:pPr>
+        <w:rPr>
+          <w:rFonts w:ascii="Arial" w:hAnsi="Arial" w:cs="Arial"/>
+          <w:lang w:val="en-US"/>
+        </w:rPr>
+      </w:pPr>
+      <w:r>
+        <w:rPr>
+          <w:rFonts w:ascii="Arial" w:hAnsi="Arial" w:cs="Arial"/>
+          <w:lang w:val="en-US"/>
+        </w:rPr>
+        <w:t>E-mail: studie@rookmaker.nl</w:t>
+      </w:r>
+    </w:p>
+    <w:p>
+      <w:pPr>
+        <w:rPr>
+          <w:rFonts w:ascii="Arial" w:hAnsi="Arial" w:cs="Arial"/>
+          <w:lang w:val="en-US"/>
+        </w:rPr>
+      </w:pPr>
+    </w:p>
+    <w:p>
+      <w:pPr>
+        <w:rPr>
+          <w:rFonts w:ascii="Arial" w:hAnsi="Arial" w:cs="Arial"/>
+          <w:lang w:val="en-US"/>
+        </w:rPr>
+      </w:pPr>
+      <w:r>
+        <w:rPr>
+          <w:rFonts w:ascii="Arial" w:hAnsi="Arial" w:cs="Arial"/>
+          <w:lang w:val="en-US"/>
+        </w:rPr>
+        <w:t>Eve</w:t>
+      </w:r>
+      <w:r>
+        <w:rPr>
+          <w:rFonts w:ascii="Arial" w:hAnsi="Arial" w:cs="Arial"/>
+          <w:lang w:val="en-US"/>
+        </w:rPr>
+        <w:t>ry member has to be in class 330</w:t>
+      </w:r>
+      <w:r>
+        <w:rPr>
+          <w:rFonts w:ascii="Arial" w:hAnsi="Arial" w:cs="Arial"/>
+          <w:lang w:val="en-US"/>
+        </w:rPr>
+        <w:t xml:space="preserve"> from</w:t>
+      </w:r>
+      <w:r>
+        <w:rPr>
+          <w:rFonts w:ascii="Arial" w:hAnsi="Arial" w:cs="Arial"/>
+          <w:lang w:val="en-US"/>
+        </w:rPr>
+        <w:t xml:space="preserve"> Monday till Friday</w:t>
+      </w:r>
+      <w:r>
+        <w:rPr>
+          <w:rFonts w:ascii="Arial" w:hAnsi="Arial" w:cs="Arial"/>
+          <w:lang w:val="en-US"/>
+        </w:rPr>
+        <w:t>.</w:t>
+      </w:r>
+    </w:p>
+    <w:p>
+      <w:pPr>
+        <w:rPr>
+          <w:rFonts w:ascii="Arial" w:hAnsi="Arial" w:cs="Arial"/>
+          <w:lang w:val="en-US"/>
+        </w:rPr>
+      </w:pPr>
+      <w:r>
+        <w:rPr>
+          <w:rFonts w:ascii="Arial" w:hAnsi="Arial" w:cs="Arial"/>
+          <w:lang w:val="en-US"/>
+        </w:rPr>
+        <w:t>Monday, Wednesday and Friday from 08:40 till 12:40.</w:t>
+      </w:r>
+    </w:p>
+    <w:p>
+      <w:pPr>
+        <w:rPr>
+          <w:rFonts w:ascii="Arial" w:hAnsi="Arial" w:cs="Arial"/>
+          <w:lang w:val="en-US"/>
+        </w:rPr>
+      </w:pPr>
+      <w:r>
+        <w:rPr>
+          <w:rFonts w:ascii="Arial" w:hAnsi="Arial" w:cs="Arial"/>
+          <w:lang w:val="en-US"/>
+        </w:rPr>
+        <w:t>Tuesday from 09:40 till 12:40.</w:t>
+      </w:r>
+    </w:p>
+    <w:p>
+      <w:pPr>
+        <w:rPr>
+          <w:rFonts w:ascii="Arial" w:hAnsi="Arial" w:cs="Arial"/>
+          <w:lang w:val="en-US"/>
+        </w:rPr>
+      </w:pPr>
+      <w:r>
+        <w:rPr>
+          <w:rFonts w:ascii="Arial" w:hAnsi="Arial" w:cs="Arial"/>
+          <w:lang w:val="en-US"/>
+        </w:rPr>
+        <w:t xml:space="preserve">And Thursday from 9:40 till 12:20. </w:t>
+      </w:r>
+    </w:p>
+    <w:p>
+      <w:pPr>
+        <w:rPr>
+          <w:rFonts w:ascii="Arial" w:hAnsi="Arial" w:cs="Arial"/>
+          <w:lang w:val="en-US"/>
+        </w:rPr>
+      </w:pPr>
+      <w:r>
+        <w:rPr>
+          <w:rFonts w:ascii="Arial" w:hAnsi="Arial" w:cs="Arial"/>
+          <w:lang w:val="en-US"/>
+        </w:rPr>
+        <w:t>When you are at the Project lesson you only work on the project not for other lessons.</w:t>
+      </w:r>
+    </w:p>
+    <w:p>
+      <w:pPr>
+        <w:rPr>
+          <w:rFonts w:ascii="Arial" w:hAnsi="Arial" w:cs="Arial"/>
+          <w:lang w:val="en-US"/>
+        </w:rPr>
+      </w:pPr>
+      <w:r>
+        <w:rPr>
+          <w:rFonts w:ascii="Arial" w:hAnsi="Arial" w:cs="Arial"/>
+          <w:lang w:val="en-US"/>
+        </w:rPr>
+        <w:t>You have to come on time.</w:t>
+      </w:r>
+    </w:p>
+    <w:p>
+      <w:pPr>
+        <w:rPr>
+          <w:rFonts w:ascii="Arial" w:hAnsi="Arial" w:cs="Arial"/>
+          <w:lang w:val="en-US"/>
+        </w:rPr>
+      </w:pPr>
+      <w:r>
+        <w:rPr>
+          <w:rFonts w:ascii="Arial" w:hAnsi="Arial" w:cs="Arial"/>
+          <w:lang w:val="en-US"/>
+        </w:rPr>
+        <w:t>You have to hold on to the conventions.</w:t>
+      </w:r>
+    </w:p>
+    <w:p>
+      <w:pPr>
+        <w:rPr>
+          <w:rFonts w:ascii="Arial" w:hAnsi="Arial" w:cs="Arial"/>
+          <w:lang w:val="en-US"/>
+        </w:rPr>
+      </w:pPr>
+      <w:r>
+        <w:rPr>
+          <w:rFonts w:ascii="Arial" w:hAnsi="Arial" w:cs="Arial"/>
+          <w:lang w:val="en-US"/>
+        </w:rPr>
+        <w:t>With the meeting you have to make agreements what a group member is going to do and when he is done with it. And every group member should hold on to the planning. And you are done with a part of the project if you have a</w:t>
+      </w:r>
+      <w:r>
+        <w:rPr>
+          <w:rFonts w:ascii="Arial" w:hAnsi="Arial" w:cs="Arial"/>
+          <w:lang w:val="en-US"/>
+        </w:rPr>
+        <w:t xml:space="preserve"> signature of the teacher.</w:t>
+      </w:r>
+    </w:p>
+    <w:p>
+      <w:pPr>
+        <w:rPr>
+          <w:rFonts w:ascii="Arial" w:hAnsi="Arial" w:cs="Arial"/>
+          <w:lang w:val="en-US"/>
+        </w:rPr>
+      </w:pPr>
+    </w:p>
+    <w:p>
+      <w:pPr>
+        <w:rPr>
+          <w:rFonts w:ascii="Arial" w:hAnsi="Arial" w:cs="Arial"/>
+          <w:lang w:val="en-US"/>
+        </w:rPr>
+      </w:pPr>
+      <w:r>
+        <w:rPr>
+          <w:rFonts w:ascii="Arial" w:hAnsi="Arial" w:cs="Arial"/>
+          <w:lang w:val="en-US"/>
+        </w:rPr>
+        <w:t xml:space="preserve">The communication with the client is going </w:t>
+      </w:r>
+      <w:proofErr w:type="spellStart"/>
+      <w:r>
+        <w:rPr>
+          <w:rFonts w:ascii="Arial" w:hAnsi="Arial" w:cs="Arial"/>
+          <w:lang w:val="en-US"/>
+        </w:rPr>
+        <w:t>trough</w:t>
+      </w:r>
+      <w:proofErr w:type="spellEnd"/>
+      <w:r>
+        <w:rPr>
+          <w:rFonts w:ascii="Arial" w:hAnsi="Arial" w:cs="Arial"/>
+          <w:lang w:val="en-US"/>
+        </w:rPr>
+        <w:t xml:space="preserve"> the head of Finance: Mr. </w:t>
+      </w:r>
+      <w:proofErr w:type="spellStart"/>
+      <w:r>
+        <w:rPr>
+          <w:rFonts w:ascii="Arial" w:hAnsi="Arial" w:cs="Arial"/>
+          <w:lang w:val="en-US"/>
+        </w:rPr>
+        <w:t>Vosselaar</w:t>
+      </w:r>
+      <w:proofErr w:type="spellEnd"/>
+      <w:r>
+        <w:rPr>
+          <w:rFonts w:ascii="Arial" w:hAnsi="Arial" w:cs="Arial"/>
+          <w:lang w:val="en-US"/>
+        </w:rPr>
+        <w:t>.</w:t>
+      </w:r>
+    </w:p>
+    <w:p>
+      <w:pPr>
+        <w:rPr>
+          <w:rFonts w:ascii="Arial" w:hAnsi="Arial" w:cs="Arial"/>
+          <w:lang w:val="en-US"/>
+        </w:rPr>
+      </w:pPr>
+      <w:r>
+        <w:rPr>
+          <w:rFonts w:ascii="Arial" w:hAnsi="Arial" w:cs="Arial"/>
+          <w:lang w:val="en-US"/>
+        </w:rPr>
+        <w:t xml:space="preserve">We communicate </w:t>
+      </w:r>
+      <w:r>
+        <w:rPr>
+          <w:rFonts w:ascii="Arial" w:hAnsi="Arial" w:cs="Arial"/>
+          <w:lang w:val="en-US"/>
+        </w:rPr>
+        <w:t xml:space="preserve">with the group members </w:t>
+      </w:r>
+      <w:r>
+        <w:rPr>
+          <w:rFonts w:ascii="Arial" w:hAnsi="Arial" w:cs="Arial"/>
+          <w:lang w:val="en-US"/>
+        </w:rPr>
+        <w:t xml:space="preserve">over Skype and </w:t>
+      </w:r>
+      <w:proofErr w:type="spellStart"/>
+      <w:r>
+        <w:rPr>
+          <w:rFonts w:ascii="Arial" w:hAnsi="Arial" w:cs="Arial"/>
+          <w:lang w:val="en-US"/>
+        </w:rPr>
+        <w:t>Whatsapp</w:t>
+      </w:r>
+      <w:proofErr w:type="spellEnd"/>
+      <w:r>
+        <w:rPr>
+          <w:rFonts w:ascii="Arial" w:hAnsi="Arial" w:cs="Arial"/>
+          <w:lang w:val="en-US"/>
+        </w:rPr>
+        <w:t>.</w:t>
+      </w:r>
+    </w:p>
+    <w:p>
+      <w:pPr>
+        <w:rPr>
+          <w:rFonts w:ascii="Arial" w:hAnsi="Arial" w:cs="Arial"/>
+          <w:lang w:val="en-US"/>
+        </w:rPr>
+      </w:pPr>
+      <w:r>
+        <w:rPr>
+          <w:rFonts w:ascii="Arial" w:hAnsi="Arial" w:cs="Arial"/>
+          <w:lang w:val="en-US"/>
+        </w:rPr>
+        <w:t>We have to have a meeting once a week. In the meeting are all our group members and most of the time a teacher. There is one secretary and one chairman. In the meeting we discuss if there are any problems and what every group member has done the last week and what they are planning to do the next week. After the meeting there has to be a report of what has been said at the meeting</w:t>
+      </w:r>
+      <w:r>
+        <w:rPr>
+          <w:rFonts w:ascii="Arial" w:hAnsi="Arial" w:cs="Arial"/>
+          <w:lang w:val="en-US"/>
+        </w:rPr>
+        <w:t>.</w:t>
+      </w:r>
+    </w:p>
+    <w:p>
+      <w:pPr>
+        <w:rPr>
+          <w:rFonts w:ascii="Arial" w:hAnsi="Arial" w:cs="Arial"/>
+          <w:lang w:val="en-US"/>
+        </w:rPr>
+      </w:pPr>
+    </w:p>
+    <w:p>
+      <w:pPr>
+        <w:rPr>
+          <w:rFonts w:ascii="Arial" w:hAnsi="Arial" w:cs="Arial"/>
+          <w:lang w:val="en-US"/>
+        </w:rPr>
+      </w:pPr>
     </w:p>
     <w:p>
       <w:pPr>
@@ -4405,365 +5977,508 @@
           <w:lang w:val="en-US"/>
         </w:rPr>
       </w:pPr>
-    </w:p>
-    <w:p>
-      <w:pPr>
-        <w:rPr>
-          <w:rFonts w:ascii="Arial" w:hAnsi="Arial" w:cs="Arial"/>
-          <w:lang w:val="en-US"/>
-        </w:rPr>
-      </w:pPr>
-      <w:r>
-        <w:rPr>
-          <w:rFonts w:ascii="Arial" w:hAnsi="Arial" w:cs="Arial"/>
-          <w:lang w:val="en-US"/>
-        </w:rPr>
-        <w:t>Our planning is made in MS Project.</w:t>
-      </w:r>
-    </w:p>
-    <w:p>
-      <w:pPr>
-        <w:rPr>
-          <w:rFonts w:ascii="Arial" w:hAnsi="Arial" w:cs="Arial"/>
-          <w:lang w:val="en-US"/>
-        </w:rPr>
-      </w:pPr>
-      <w:r>
-        <w:rPr>
-          <w:rFonts w:ascii="Arial" w:hAnsi="Arial" w:cs="Arial"/>
-          <w:lang w:val="en-US"/>
-        </w:rPr>
-        <w:t>You can find it in our documentation.</w:t>
-      </w:r>
-    </w:p>
-    <w:p>
-      <w:pPr>
-        <w:rPr>
-          <w:rFonts w:ascii="Arial" w:hAnsi="Arial" w:cs="Arial"/>
-          <w:lang w:val="en-US"/>
-        </w:rPr>
-      </w:pPr>
-    </w:p>
-    <w:p>
-      <w:pPr>
+      <w:r>
         <w:rPr>
           <w:rFonts w:ascii="Arial" w:hAnsi="Arial" w:cs="Arial"/>
           <w:b/>
           <w:u w:val="single"/>
           <w:lang w:val="en-US"/>
         </w:rPr>
-      </w:pPr>
-      <w:r>
+        <w:t>9.   Planning</w:t>
+      </w:r>
+    </w:p>
+    <w:p>
+      <w:pPr>
         <w:rPr>
           <w:rFonts w:ascii="Arial" w:hAnsi="Arial" w:cs="Arial"/>
           <w:b/>
           <w:u w:val="single"/>
           <w:lang w:val="en-US"/>
         </w:rPr>
-        <w:t>10. Costs</w:t>
-      </w:r>
-      <w:r>
+      </w:pPr>
+    </w:p>
+    <w:p>
+      <w:pPr>
+        <w:rPr>
+          <w:rFonts w:ascii="Arial" w:hAnsi="Arial" w:cs="Arial"/>
+          <w:lang w:val="en-US"/>
+        </w:rPr>
+      </w:pPr>
+      <w:r>
+        <w:rPr>
+          <w:rFonts w:ascii="Arial" w:hAnsi="Arial" w:cs="Arial"/>
+          <w:lang w:val="en-US"/>
+        </w:rPr>
+        <w:t>Our planning is made in MS Project.</w:t>
+      </w:r>
+    </w:p>
+    <w:p>
+      <w:pPr>
+        <w:rPr>
+          <w:rFonts w:ascii="Arial" w:hAnsi="Arial" w:cs="Arial"/>
+          <w:lang w:val="en-US"/>
+        </w:rPr>
+      </w:pPr>
+      <w:r>
+        <w:rPr>
+          <w:rFonts w:ascii="Arial" w:hAnsi="Arial" w:cs="Arial"/>
+          <w:lang w:val="en-US"/>
+        </w:rPr>
+        <w:t>You can find it in our documentation.</w:t>
+      </w:r>
+    </w:p>
+    <w:p>
+      <w:pPr>
+        <w:rPr>
+          <w:rFonts w:ascii="Arial" w:hAnsi="Arial" w:cs="Arial"/>
+          <w:lang w:val="en-US"/>
+        </w:rPr>
+      </w:pPr>
+    </w:p>
+    <w:p>
+      <w:pPr>
         <w:rPr>
           <w:rFonts w:ascii="Arial" w:hAnsi="Arial" w:cs="Arial"/>
           <w:b/>
           <w:u w:val="single"/>
           <w:lang w:val="en-US"/>
         </w:rPr>
-        <w:t xml:space="preserve"> and benefits</w:t>
-      </w:r>
-    </w:p>
-    <w:p>
-      <w:pPr>
+      </w:pPr>
+      <w:r>
         <w:rPr>
           <w:rFonts w:ascii="Arial" w:hAnsi="Arial" w:cs="Arial"/>
           <w:b/>
           <w:u w:val="single"/>
           <w:lang w:val="en-US"/>
         </w:rPr>
-      </w:pPr>
-    </w:p>
-    <w:p>
-      <w:pPr>
-        <w:rPr>
-          <w:rFonts w:ascii="Arial" w:hAnsi="Arial" w:cs="Arial"/>
-          <w:u w:val="single"/>
-          <w:lang w:val="en-US"/>
-        </w:rPr>
-      </w:pPr>
-      <w:r>
-        <w:rPr>
-          <w:rFonts w:ascii="Arial" w:hAnsi="Arial" w:cs="Arial"/>
-          <w:u w:val="single"/>
-          <w:lang w:val="en-US"/>
-        </w:rPr>
-        <w:t>Costs:</w:t>
-      </w:r>
-    </w:p>
-    <w:p>
-      <w:pPr>
-        <w:rPr>
-          <w:rFonts w:ascii="Arial" w:hAnsi="Arial" w:cs="Arial"/>
-          <w:lang w:val="en-US"/>
-        </w:rPr>
-      </w:pPr>
-      <w:r>
-        <w:rPr>
-          <w:rFonts w:ascii="Arial" w:hAnsi="Arial" w:cs="Arial"/>
-          <w:lang w:val="en-US"/>
-        </w:rPr>
-        <w:t>Hourly p.p</w:t>
-      </w:r>
-    </w:p>
-    <w:p>
-      <w:pPr>
-        <w:rPr>
-          <w:rFonts w:ascii="Arial" w:hAnsi="Arial" w:cs="Arial"/>
-          <w:lang w:val="en-US"/>
-        </w:rPr>
-      </w:pPr>
-      <w:r>
-        <w:rPr>
-          <w:rFonts w:ascii="Arial" w:hAnsi="Arial" w:cs="Arial"/>
-          <w:lang w:val="en-US"/>
-        </w:rPr>
-        <w:t>Server for website</w:t>
-      </w:r>
-    </w:p>
-    <w:p>
-      <w:pPr>
-        <w:rPr>
-          <w:rFonts w:ascii="Arial" w:hAnsi="Arial" w:cs="Arial"/>
-          <w:lang w:val="en-US"/>
-        </w:rPr>
-      </w:pPr>
-      <w:r>
-        <w:rPr>
-          <w:rFonts w:ascii="Arial" w:hAnsi="Arial" w:cs="Arial"/>
-          <w:lang w:val="en-US"/>
-        </w:rPr>
-        <w:t>I</w:t>
-      </w:r>
-      <w:r>
-        <w:rPr>
-          <w:rFonts w:ascii="Arial" w:hAnsi="Arial" w:cs="Arial"/>
-          <w:lang w:val="en-US"/>
-        </w:rPr>
-        <w:t>mplementation</w:t>
-      </w:r>
-    </w:p>
-    <w:p>
-      <w:pPr>
-        <w:rPr>
-          <w:rFonts w:ascii="Arial" w:hAnsi="Arial" w:cs="Arial"/>
-          <w:lang w:val="en-US"/>
-        </w:rPr>
-      </w:pPr>
-      <w:r>
-        <w:rPr>
-          <w:rFonts w:ascii="Arial" w:hAnsi="Arial" w:cs="Arial"/>
-          <w:lang w:val="en-US"/>
-        </w:rPr>
-        <w:t>Travel costs</w:t>
-      </w:r>
-    </w:p>
-    <w:p>
-      <w:pPr>
-        <w:rPr>
-          <w:rFonts w:ascii="Arial" w:hAnsi="Arial" w:cs="Arial"/>
-          <w:lang w:val="en-US"/>
-        </w:rPr>
-      </w:pPr>
-    </w:p>
-    <w:p>
-      <w:pPr>
-        <w:rPr>
-          <w:rFonts w:ascii="Arial" w:hAnsi="Arial" w:cs="Arial"/>
-          <w:u w:val="single"/>
-          <w:lang w:val="en-US"/>
-        </w:rPr>
-      </w:pPr>
-      <w:r>
-        <w:rPr>
-          <w:rFonts w:ascii="Arial" w:hAnsi="Arial" w:cs="Arial"/>
-          <w:u w:val="single"/>
-          <w:lang w:val="en-US"/>
-        </w:rPr>
-        <w:t xml:space="preserve">Unforeseen </w:t>
-      </w:r>
-      <w:r>
-        <w:rPr>
-          <w:rFonts w:ascii="Arial" w:hAnsi="Arial" w:cs="Arial"/>
-          <w:u w:val="single"/>
-          <w:lang w:val="en-US"/>
-        </w:rPr>
-        <w:t>costs:</w:t>
-      </w:r>
-    </w:p>
-    <w:p>
-      <w:pPr>
-        <w:rPr>
-          <w:rFonts w:ascii="Arial" w:hAnsi="Arial" w:cs="Arial"/>
-          <w:lang w:val="en-US"/>
-        </w:rPr>
-      </w:pPr>
-      <w:r>
-        <w:rPr>
-          <w:rFonts w:ascii="Arial" w:hAnsi="Arial" w:cs="Arial"/>
-          <w:lang w:val="en-US"/>
-        </w:rPr>
-        <w:t>No internet connection</w:t>
-      </w:r>
-    </w:p>
-    <w:p>
-      <w:pPr>
-        <w:rPr>
-          <w:rFonts w:ascii="Arial" w:hAnsi="Arial" w:cs="Arial"/>
-          <w:lang w:val="en-US"/>
-        </w:rPr>
-      </w:pPr>
-    </w:p>
-    <w:p>
-      <w:pPr>
-        <w:rPr>
-          <w:rFonts w:ascii="Arial" w:hAnsi="Arial" w:cs="Arial"/>
-          <w:u w:val="single"/>
-          <w:lang w:val="en-US"/>
-        </w:rPr>
-      </w:pPr>
-      <w:r>
-        <w:rPr>
-          <w:rFonts w:ascii="Arial" w:hAnsi="Arial" w:cs="Arial"/>
-          <w:u w:val="single"/>
-          <w:lang w:val="en-US"/>
-        </w:rPr>
-        <w:t>Benefits:</w:t>
-      </w:r>
-    </w:p>
-    <w:p>
-      <w:pPr>
-        <w:rPr>
-          <w:rFonts w:ascii="Arial" w:hAnsi="Arial" w:cs="Arial"/>
-          <w:lang w:val="en-US"/>
-        </w:rPr>
-      </w:pPr>
-      <w:r>
-        <w:rPr>
-          <w:rFonts w:ascii="Arial" w:hAnsi="Arial" w:cs="Arial"/>
-          <w:lang w:val="en-US"/>
-        </w:rPr>
-        <w:t>Better communication</w:t>
-      </w:r>
-    </w:p>
-    <w:p>
-      <w:pPr>
-        <w:rPr>
-          <w:rFonts w:ascii="Arial" w:hAnsi="Arial" w:cs="Arial"/>
-          <w:lang w:val="en-US"/>
-        </w:rPr>
-      </w:pPr>
-      <w:r>
-        <w:rPr>
-          <w:rFonts w:ascii="Arial" w:hAnsi="Arial" w:cs="Arial"/>
-          <w:lang w:val="en-US"/>
-        </w:rPr>
-        <w:t>No money loss</w:t>
-      </w:r>
-    </w:p>
-    <w:p>
-      <w:pPr>
-        <w:rPr>
-          <w:rFonts w:ascii="Arial" w:hAnsi="Arial" w:cs="Arial"/>
-          <w:lang w:val="en-US"/>
-        </w:rPr>
-      </w:pPr>
-      <w:r>
-        <w:rPr>
-          <w:rFonts w:ascii="Arial" w:hAnsi="Arial" w:cs="Arial"/>
-          <w:lang w:val="en-US"/>
-        </w:rPr>
-        <w:t>They spent less time on trying to communicate between the departments.</w:t>
-      </w:r>
-    </w:p>
-    <w:p>
-      <w:pPr>
-        <w:rPr>
-          <w:rFonts w:ascii="Arial" w:hAnsi="Arial" w:cs="Arial"/>
-          <w:lang w:val="en-US"/>
-        </w:rPr>
-      </w:pPr>
-      <w:r>
-        <w:rPr>
-          <w:rFonts w:ascii="Arial" w:hAnsi="Arial" w:cs="Arial"/>
-          <w:lang w:val="en-US"/>
-        </w:rPr>
-        <w:t>Easier to see all the information</w:t>
-      </w:r>
-      <w:bookmarkStart w:id="0" w:name="_GoBack"/>
-      <w:bookmarkEnd w:id="0"/>
-      <w:r>
-        <w:rPr>
-          <w:rFonts w:ascii="Arial" w:hAnsi="Arial" w:cs="Arial"/>
-          <w:lang w:val="en-US"/>
-        </w:rPr>
-        <w:t xml:space="preserve"> </w:t>
-      </w:r>
-    </w:p>
-    <w:p>
-      <w:pPr>
-        <w:rPr>
-          <w:rFonts w:ascii="Arial" w:hAnsi="Arial" w:cs="Arial"/>
-          <w:lang w:val="en-US"/>
-        </w:rPr>
-      </w:pPr>
-    </w:p>
-    <w:p>
-      <w:pPr>
-        <w:rPr>
-          <w:rFonts w:ascii="Arial" w:hAnsi="Arial" w:cs="Arial"/>
-          <w:lang w:val="en-US"/>
-        </w:rPr>
-      </w:pPr>
-    </w:p>
-    <w:p>
-      <w:pPr>
-        <w:rPr>
-          <w:rFonts w:ascii="Arial" w:hAnsi="Arial" w:cs="Arial"/>
-          <w:lang w:val="en-US"/>
-        </w:rPr>
-      </w:pPr>
-    </w:p>
-    <w:p>
-      <w:pPr>
-        <w:rPr>
-          <w:rFonts w:ascii="Arial" w:hAnsi="Arial" w:cs="Arial"/>
-          <w:lang w:val="en-US"/>
-        </w:rPr>
-      </w:pPr>
-    </w:p>
-    <w:p>
-      <w:pPr>
+        <w:t>10. Costs</w:t>
+      </w:r>
+      <w:r>
         <w:rPr>
           <w:rFonts w:ascii="Arial" w:hAnsi="Arial" w:cs="Arial"/>
           <w:b/>
           <w:u w:val="single"/>
           <w:lang w:val="en-US"/>
         </w:rPr>
-      </w:pPr>
-    </w:p>
-    <w:p>
-      <w:pPr>
-        <w:rPr>
-          <w:rFonts w:ascii="Arial" w:hAnsi="Arial" w:cs="Arial"/>
-          <w:lang w:val="en-US"/>
-        </w:rPr>
-      </w:pPr>
-      <w:r>
+        <w:t xml:space="preserve"> and benefits</w:t>
+      </w:r>
+    </w:p>
+    <w:p>
+      <w:pPr>
         <w:rPr>
           <w:rFonts w:ascii="Arial" w:hAnsi="Arial" w:cs="Arial"/>
           <w:b/>
           <w:u w:val="single"/>
           <w:lang w:val="en-US"/>
         </w:rPr>
+      </w:pPr>
+    </w:p>
+    <w:p>
+      <w:pPr>
+        <w:rPr>
+          <w:rFonts w:ascii="Arial" w:hAnsi="Arial" w:cs="Arial"/>
+          <w:lang w:val="en-US"/>
+        </w:rPr>
+      </w:pPr>
+      <w:r>
+        <w:rPr>
+          <w:rFonts w:ascii="Arial" w:hAnsi="Arial" w:cs="Arial"/>
+          <w:lang w:val="en-US"/>
+        </w:rPr>
+        <w:t>We think these are the costs of the project. We took the average of some original prices so these prices are acceptable.</w:t>
+      </w:r>
+    </w:p>
+    <w:p>
+      <w:pPr>
+        <w:rPr>
+          <w:rFonts w:ascii="Arial" w:hAnsi="Arial" w:cs="Arial"/>
+          <w:u w:val="single"/>
+          <w:lang w:val="en-US"/>
+        </w:rPr>
+      </w:pPr>
+      <w:r>
+        <w:rPr>
+          <w:rFonts w:ascii="Arial" w:hAnsi="Arial" w:cs="Arial"/>
+          <w:u w:val="single"/>
+          <w:lang w:val="en-US"/>
+        </w:rPr>
+        <w:t>Costs:</w:t>
+      </w:r>
+    </w:p>
+    <w:p>
+      <w:pPr>
+        <w:rPr>
+          <w:rFonts w:ascii="Arial" w:hAnsi="Arial" w:cs="Arial"/>
+          <w:lang w:val="en-US"/>
+        </w:rPr>
+      </w:pPr>
+      <w:r>
+        <w:rPr>
+          <w:rFonts w:ascii="Arial" w:hAnsi="Arial" w:cs="Arial"/>
+          <w:lang w:val="en-US"/>
+        </w:rPr>
+        <w:t xml:space="preserve">Hourly </w:t>
+      </w:r>
+      <w:proofErr w:type="spellStart"/>
+      <w:r>
+        <w:rPr>
+          <w:rFonts w:ascii="Arial" w:hAnsi="Arial" w:cs="Arial"/>
+          <w:lang w:val="en-US"/>
+        </w:rPr>
+        <w:t>p.p</w:t>
+      </w:r>
+      <w:proofErr w:type="spellEnd"/>
+      <w:r>
+        <w:rPr>
+          <w:rFonts w:ascii="Arial" w:hAnsi="Arial" w:cs="Arial"/>
+          <w:lang w:val="en-US"/>
+        </w:rPr>
+        <w:tab/>
+      </w:r>
+      <w:r>
+        <w:rPr>
+          <w:rFonts w:ascii="Arial" w:hAnsi="Arial" w:cs="Arial"/>
+          <w:lang w:val="en-US"/>
+        </w:rPr>
+        <w:tab/>
+      </w:r>
+      <w:r>
+        <w:rPr>
+          <w:rFonts w:ascii="Arial" w:hAnsi="Arial" w:cs="Arial"/>
+          <w:lang w:val="en-US"/>
+        </w:rPr>
+        <w:tab/>
+      </w:r>
+      <w:r>
+        <w:rPr>
+          <w:rFonts w:ascii="Arial" w:hAnsi="Arial" w:cs="Arial"/>
+          <w:lang w:val="en-US"/>
+        </w:rPr>
+        <w:t>: +</w:t>
+      </w:r>
+      <w:r>
+        <w:rPr>
+          <w:rFonts w:ascii="Arial" w:hAnsi="Arial" w:cs="Arial"/>
+          <w:lang w:val="en-US"/>
+        </w:rPr>
+        <w:t>/</w:t>
+      </w:r>
+      <w:r>
+        <w:rPr>
+          <w:rFonts w:ascii="Arial" w:hAnsi="Arial" w:cs="Arial"/>
+          <w:lang w:val="en-US"/>
+        </w:rPr>
+        <w:t xml:space="preserve">- </w:t>
+      </w:r>
+      <w:r>
+        <w:rPr>
+          <w:rFonts w:ascii="Arial" w:hAnsi="Arial" w:cs="Arial"/>
+          <w:lang w:val="en-US"/>
+        </w:rPr>
+        <w:t>€ 25,-</w:t>
+      </w:r>
+    </w:p>
+    <w:p>
+      <w:pPr>
+        <w:rPr>
+          <w:rFonts w:ascii="Arial" w:hAnsi="Arial" w:cs="Arial"/>
+          <w:lang w:val="en-US"/>
+        </w:rPr>
+      </w:pPr>
+      <w:r>
+        <w:rPr>
+          <w:rFonts w:ascii="Arial" w:hAnsi="Arial" w:cs="Arial"/>
+          <w:lang w:val="en-US"/>
+        </w:rPr>
+        <w:t>Server for website</w:t>
+      </w:r>
+      <w:r>
+        <w:rPr>
+          <w:rFonts w:ascii="Arial" w:hAnsi="Arial" w:cs="Arial"/>
+          <w:lang w:val="en-US"/>
+        </w:rPr>
+        <w:tab/>
+      </w:r>
+      <w:r>
+        <w:rPr>
+          <w:rFonts w:ascii="Arial" w:hAnsi="Arial" w:cs="Arial"/>
+          <w:lang w:val="en-US"/>
+        </w:rPr>
+        <w:tab/>
+        <w:t>: +/- € 500,-</w:t>
+      </w:r>
+    </w:p>
+    <w:p>
+      <w:pPr>
+        <w:rPr>
+          <w:rFonts w:ascii="Arial" w:hAnsi="Arial" w:cs="Arial"/>
+          <w:lang w:val="en-US"/>
+        </w:rPr>
+      </w:pPr>
+      <w:r>
+        <w:rPr>
+          <w:rFonts w:ascii="Arial" w:hAnsi="Arial" w:cs="Arial"/>
+          <w:lang w:val="en-US"/>
+        </w:rPr>
+        <w:t>Implementation</w:t>
+      </w:r>
+      <w:r>
+        <w:rPr>
+          <w:rFonts w:ascii="Arial" w:hAnsi="Arial" w:cs="Arial"/>
+          <w:lang w:val="en-US"/>
+        </w:rPr>
+        <w:tab/>
+      </w:r>
+      <w:r>
+        <w:rPr>
+          <w:rFonts w:ascii="Arial" w:hAnsi="Arial" w:cs="Arial"/>
+          <w:lang w:val="en-US"/>
+        </w:rPr>
+        <w:tab/>
+        <w:t>: +/- € 20,-</w:t>
+      </w:r>
+    </w:p>
+    <w:p>
+      <w:pPr>
+        <w:rPr>
+          <w:rFonts w:ascii="Arial" w:hAnsi="Arial" w:cs="Arial"/>
+          <w:lang w:val="en-US"/>
+        </w:rPr>
+      </w:pPr>
+      <w:r>
+        <w:rPr>
+          <w:rFonts w:ascii="Arial" w:hAnsi="Arial" w:cs="Arial"/>
+          <w:lang w:val="en-US"/>
+        </w:rPr>
+        <w:t>Travel costs</w:t>
+      </w:r>
+      <w:r>
+        <w:rPr>
+          <w:rFonts w:ascii="Arial" w:hAnsi="Arial" w:cs="Arial"/>
+          <w:lang w:val="en-US"/>
+        </w:rPr>
+        <w:tab/>
+      </w:r>
+      <w:r>
+        <w:rPr>
+          <w:rFonts w:ascii="Arial" w:hAnsi="Arial" w:cs="Arial"/>
+          <w:lang w:val="en-US"/>
+        </w:rPr>
+        <w:tab/>
+      </w:r>
+      <w:r>
+        <w:rPr>
+          <w:rFonts w:ascii="Arial" w:hAnsi="Arial" w:cs="Arial"/>
+          <w:lang w:val="en-US"/>
+        </w:rPr>
+        <w:tab/>
+        <w:t>: +/- € 50,-</w:t>
+      </w:r>
+    </w:p>
+    <w:p>
+      <w:pPr>
+        <w:rPr>
+          <w:rFonts w:ascii="Arial" w:hAnsi="Arial" w:cs="Arial"/>
+          <w:lang w:val="en-US"/>
+        </w:rPr>
+      </w:pPr>
+    </w:p>
+    <w:p>
+      <w:pPr>
+        <w:rPr>
+          <w:rFonts w:ascii="Arial" w:hAnsi="Arial" w:cs="Arial"/>
+          <w:u w:val="single"/>
+          <w:lang w:val="en-US"/>
+        </w:rPr>
+      </w:pPr>
+      <w:r>
+        <w:rPr>
+          <w:rFonts w:ascii="Arial" w:hAnsi="Arial" w:cs="Arial"/>
+          <w:u w:val="single"/>
+          <w:lang w:val="en-US"/>
+        </w:rPr>
+        <w:t>Unforeseen costs:</w:t>
+      </w:r>
+    </w:p>
+    <w:p>
+      <w:pPr>
+        <w:rPr>
+          <w:rFonts w:ascii="Arial" w:hAnsi="Arial" w:cs="Arial"/>
+          <w:lang w:val="en-US"/>
+        </w:rPr>
+      </w:pPr>
+      <w:r>
+        <w:rPr>
+          <w:rFonts w:ascii="Arial" w:hAnsi="Arial" w:cs="Arial"/>
+          <w:lang w:val="en-US"/>
+        </w:rPr>
+        <w:t>No internet connection</w:t>
+      </w:r>
+      <w:r>
+        <w:rPr>
+          <w:rFonts w:ascii="Arial" w:hAnsi="Arial" w:cs="Arial"/>
+          <w:lang w:val="en-US"/>
+        </w:rPr>
+        <w:tab/>
+        <w:t>:</w:t>
+      </w:r>
+      <w:r>
+        <w:rPr>
+          <w:rFonts w:ascii="Arial" w:hAnsi="Arial" w:cs="Arial"/>
+          <w:lang w:val="en-US"/>
+        </w:rPr>
+        <w:t xml:space="preserve"> +/- € 100,-</w:t>
+      </w:r>
+    </w:p>
+    <w:p>
+      <w:pPr>
+        <w:rPr>
+          <w:rFonts w:ascii="Arial" w:hAnsi="Arial" w:cs="Arial"/>
+          <w:lang w:val="en-US"/>
+        </w:rPr>
+      </w:pPr>
+    </w:p>
+    <w:p>
+      <w:pPr>
+        <w:rPr>
+          <w:rFonts w:ascii="Arial" w:hAnsi="Arial" w:cs="Arial"/>
+          <w:lang w:val="en-US"/>
+        </w:rPr>
+      </w:pPr>
+    </w:p>
+    <w:p>
+      <w:pPr>
+        <w:rPr>
+          <w:rFonts w:ascii="Arial" w:hAnsi="Arial" w:cs="Arial"/>
+          <w:u w:val="single"/>
+          <w:lang w:val="en-US"/>
+        </w:rPr>
+      </w:pPr>
+      <w:r>
+        <w:rPr>
+          <w:rFonts w:ascii="Arial" w:hAnsi="Arial" w:cs="Arial"/>
+          <w:u w:val="single"/>
+          <w:lang w:val="en-US"/>
+        </w:rPr>
+        <w:t>Benefits:</w:t>
+      </w:r>
+    </w:p>
+    <w:p>
+      <w:pPr>
+        <w:rPr>
+          <w:rFonts w:ascii="Arial" w:hAnsi="Arial" w:cs="Arial"/>
+          <w:lang w:val="en-US"/>
+        </w:rPr>
+      </w:pPr>
+      <w:r>
+        <w:rPr>
+          <w:rFonts w:ascii="Arial" w:hAnsi="Arial" w:cs="Arial"/>
+          <w:lang w:val="en-US"/>
+        </w:rPr>
+        <w:t>Better communication</w:t>
+      </w:r>
+    </w:p>
+    <w:p>
+      <w:pPr>
+        <w:rPr>
+          <w:rFonts w:ascii="Arial" w:hAnsi="Arial" w:cs="Arial"/>
+          <w:lang w:val="en-US"/>
+        </w:rPr>
+      </w:pPr>
+      <w:r>
+        <w:rPr>
+          <w:rFonts w:ascii="Arial" w:hAnsi="Arial" w:cs="Arial"/>
+          <w:lang w:val="en-US"/>
+        </w:rPr>
+        <w:t>No money loss</w:t>
+      </w:r>
+    </w:p>
+    <w:p>
+      <w:pPr>
+        <w:rPr>
+          <w:rFonts w:ascii="Arial" w:hAnsi="Arial" w:cs="Arial"/>
+          <w:lang w:val="en-US"/>
+        </w:rPr>
+      </w:pPr>
+      <w:r>
+        <w:rPr>
+          <w:rFonts w:ascii="Arial" w:hAnsi="Arial" w:cs="Arial"/>
+          <w:lang w:val="en-US"/>
+        </w:rPr>
+        <w:t>They spent less time on trying to communicate between the departments.</w:t>
+      </w:r>
+    </w:p>
+    <w:p>
+      <w:pPr>
+        <w:rPr>
+          <w:rFonts w:ascii="Arial" w:hAnsi="Arial" w:cs="Arial"/>
+          <w:lang w:val="en-US"/>
+        </w:rPr>
+      </w:pPr>
+      <w:r>
+        <w:rPr>
+          <w:rFonts w:ascii="Arial" w:hAnsi="Arial" w:cs="Arial"/>
+          <w:lang w:val="en-US"/>
+        </w:rPr>
+        <w:t xml:space="preserve">Easier to see all the information </w:t>
+      </w:r>
+    </w:p>
+    <w:p>
+      <w:pPr>
+        <w:rPr>
+          <w:rFonts w:ascii="Arial" w:hAnsi="Arial" w:cs="Arial"/>
+          <w:lang w:val="en-US"/>
+        </w:rPr>
+      </w:pPr>
+    </w:p>
+    <w:p>
+      <w:pPr>
+        <w:rPr>
+          <w:rFonts w:ascii="Arial" w:hAnsi="Arial" w:cs="Arial"/>
+          <w:lang w:val="en-US"/>
+        </w:rPr>
+      </w:pPr>
+    </w:p>
+    <w:p>
+      <w:pPr>
+        <w:rPr>
+          <w:rFonts w:ascii="Arial" w:hAnsi="Arial" w:cs="Arial"/>
+          <w:lang w:val="en-US"/>
+        </w:rPr>
+      </w:pPr>
+    </w:p>
+    <w:p>
+      <w:pPr>
+        <w:rPr>
+          <w:rFonts w:ascii="Arial" w:hAnsi="Arial" w:cs="Arial"/>
+          <w:lang w:val="en-US"/>
+        </w:rPr>
+      </w:pPr>
+    </w:p>
+    <w:p>
+      <w:pPr>
+        <w:rPr>
+          <w:rFonts w:ascii="Arial" w:hAnsi="Arial" w:cs="Arial"/>
+          <w:b/>
+          <w:u w:val="single"/>
+          <w:lang w:val="en-US"/>
+        </w:rPr>
+      </w:pPr>
+    </w:p>
+    <w:p>
+      <w:pPr>
+        <w:rPr>
+          <w:rFonts w:ascii="Arial" w:hAnsi="Arial" w:cs="Arial"/>
+          <w:lang w:val="en-US"/>
+        </w:rPr>
+      </w:pPr>
+      <w:r>
+        <w:rPr>
+          <w:rFonts w:ascii="Arial" w:hAnsi="Arial" w:cs="Arial"/>
+          <w:b/>
+          <w:u w:val="single"/>
+          <w:lang w:val="en-US"/>
+        </w:rPr>
         <w:t>11. Risk</w:t>
       </w:r>
     </w:p>
@@ -4840,36 +6555,69 @@
           <w:rFonts w:ascii="Arial" w:hAnsi="Arial" w:cs="Arial"/>
           <w:lang w:val="en-US"/>
         </w:rPr>
-        <w:t>The externe risks are:</w:t>
-      </w:r>
-    </w:p>
-    <w:p>
-      <w:pPr>
-        <w:rPr>
-          <w:rFonts w:ascii="Arial" w:hAnsi="Arial" w:cs="Arial"/>
-          <w:lang w:val="en-US"/>
-        </w:rPr>
-      </w:pPr>
-      <w:r>
-        <w:rPr>
-          <w:rFonts w:ascii="Arial" w:hAnsi="Arial" w:cs="Arial"/>
-          <w:lang w:val="en-US"/>
-        </w:rPr>
-        <w:t>Decelleration of important information</w:t>
-      </w:r>
-    </w:p>
-    <w:p>
-      <w:pPr>
-        <w:rPr>
-          <w:rFonts w:ascii="Arial" w:hAnsi="Arial" w:cs="Arial"/>
-        </w:rPr>
-      </w:pPr>
-      <w:r>
-        <w:rPr>
-          <w:rFonts w:ascii="Arial" w:hAnsi="Arial" w:cs="Arial"/>
-        </w:rPr>
-        <w:t>None-payment</w:t>
-      </w:r>
+        <w:t xml:space="preserve">The </w:t>
+      </w:r>
+      <w:proofErr w:type="spellStart"/>
+      <w:r>
+        <w:rPr>
+          <w:rFonts w:ascii="Arial" w:hAnsi="Arial" w:cs="Arial"/>
+          <w:lang w:val="en-US"/>
+        </w:rPr>
+        <w:t>externe</w:t>
+      </w:r>
+      <w:proofErr w:type="spellEnd"/>
+      <w:r>
+        <w:rPr>
+          <w:rFonts w:ascii="Arial" w:hAnsi="Arial" w:cs="Arial"/>
+          <w:lang w:val="en-US"/>
+        </w:rPr>
+        <w:t xml:space="preserve"> risks are:</w:t>
+      </w:r>
+    </w:p>
+    <w:p>
+      <w:pPr>
+        <w:rPr>
+          <w:rFonts w:ascii="Arial" w:hAnsi="Arial" w:cs="Arial"/>
+          <w:lang w:val="en-US"/>
+        </w:rPr>
+      </w:pPr>
+      <w:proofErr w:type="spellStart"/>
+      <w:r>
+        <w:rPr>
+          <w:rFonts w:ascii="Arial" w:hAnsi="Arial" w:cs="Arial"/>
+          <w:lang w:val="en-US"/>
+        </w:rPr>
+        <w:t>Decelleration</w:t>
+      </w:r>
+      <w:proofErr w:type="spellEnd"/>
+      <w:r>
+        <w:rPr>
+          <w:rFonts w:ascii="Arial" w:hAnsi="Arial" w:cs="Arial"/>
+          <w:lang w:val="en-US"/>
+        </w:rPr>
+        <w:t xml:space="preserve"> of important information</w:t>
+      </w:r>
+    </w:p>
+    <w:p>
+      <w:pPr>
+        <w:rPr>
+          <w:rFonts w:ascii="Arial" w:hAnsi="Arial" w:cs="Arial"/>
+        </w:rPr>
+      </w:pPr>
+      <w:r>
+        <w:rPr>
+          <w:rFonts w:ascii="Arial" w:hAnsi="Arial" w:cs="Arial"/>
+        </w:rPr>
+        <w:t>None-</w:t>
+      </w:r>
+      <w:proofErr w:type="spellStart"/>
+      <w:r>
+        <w:rPr>
+          <w:rFonts w:ascii="Arial" w:hAnsi="Arial" w:cs="Arial"/>
+        </w:rPr>
+        <w:t>payment</w:t>
+      </w:r>
+      <w:proofErr w:type="spellEnd"/>
     </w:p>
     <w:p>
       <w:pPr>
@@ -5474,7 +7222,7 @@
         <w:rStyle w:val="Paginanummer"/>
         <w:noProof/>
       </w:rPr>
-      <w:t>7</w:t>
+      <w:t>9</w:t>
     </w:r>
     <w:r>
       <w:rPr>
@@ -5547,7 +7295,6 @@
         <w:temporary/>
         <w:showingPlcHdr/>
       </w:sdtPr>
-      <w:sdtEndPr/>
       <w:sdtContent>
         <w:r>
           <w:t>[Geef de tekst op]</w:t>
@@ -5566,7 +7313,6 @@
         <w:temporary/>
         <w:showingPlcHdr/>
       </w:sdtPr>
-      <w:sdtEndPr/>
       <w:sdtContent>
         <w:r>
           <w:t>[Geef de tekst op]</w:t>
@@ -5585,7 +7331,6 @@
         <w:temporary/>
         <w:showingPlcHdr/>
       </w:sdtPr>
-      <w:sdtEndPr/>
       <w:sdtContent>
         <w:r>
           <w:t>[Geef de tekst op]</w:t>
@@ -5684,7 +7429,15 @@
       <w:ptab w:relativeTo="margin" w:alignment="center" w:leader="none"/>
     </w:r>
     <w:r>
-      <w:t>Project Barroc IT</w:t>
+      <w:t xml:space="preserve">Project </w:t>
+    </w:r>
+    <w:proofErr w:type="spellStart"/>
+    <w:r>
+      <w:t>Barroc</w:t>
+    </w:r>
+    <w:proofErr w:type="spellEnd"/>
+    <w:r>
+      <w:t xml:space="preserve"> IT</w:t>
     </w:r>
     <w:r>
       <w:ptab w:relativeTo="margin" w:alignment="right" w:leader="none"/>
@@ -5710,7 +7463,15 @@
       <w:t>p 1</w:t>
     </w:r>
     <w:r>
-      <w:t xml:space="preserve">  Media                              Date: ------------- 11:40</w:t>
+      <w:t xml:space="preserve">  </w:t>
+    </w:r>
+    <w:proofErr w:type="gramStart"/>
+    <w:r>
+      <w:t xml:space="preserve">Media                              </w:t>
+    </w:r>
+    <w:proofErr w:type="gramEnd"/>
+    <w:r>
+      <w:t>Date: ------------- 11:40</w:t>
     </w:r>
   </w:p>
   <w:p>
@@ -6905,6 +8666,7 @@
     <w:rsid w:val="0067457C"/>
     <w:rsid w:val="007C1AB0"/>
     <w:rsid w:val="00855BA5"/>
+    <w:rsid w:val="00B823FA"/>
     <w:rsid w:val="00D459A9"/>
     <w:rsid w:val="00E232D5"/>
     <w:rsid w:val="00EB769A"/>
@@ -7697,7 +9459,7 @@
 </file>
 
 <file path=customXml/itemProps1.xml><?xml version="1.0" encoding="utf-8"?>
-<ds:datastoreItem xmlns:ds="http://schemas.openxmlformats.org/officeDocument/2006/customXml" ds:itemID="{973A642A-3496-4DCE-B5F6-1CD11112D057}">
+<ds:datastoreItem xmlns:ds="http://schemas.openxmlformats.org/officeDocument/2006/customXml" ds:itemID="{8F1EAE6C-DD4D-4A6C-8E96-DAE79A2B88BF}">
   <ds:schemaRefs>
     <ds:schemaRef ds:uri="http://schemas.openxmlformats.org/officeDocument/2006/bibliography"/>
   </ds:schemaRefs>

</xml_diff>